<commit_message>
Edited Resume and Home Page
</commit_message>
<xml_diff>
--- a/documents/BonsolResume.docx
+++ b/documents/BonsolResume.docx
@@ -138,49 +138,7 @@
             <w:szCs w:val="20"/>
             <w:u w:val="single"/>
           </w:rPr>
-          <w:t>linkedin.com/in/</w:t>
-        </w:r>
-        <w:proofErr w:type="spellStart"/>
-        <w:r>
-          <w:rPr>
-            <w:rFonts w:ascii="Calibri" w:eastAsia="Calibri" w:hAnsi="Calibri" w:cs="Calibri"/>
-            <w:color w:val="1154CC"/>
-            <w:sz w:val="20"/>
-            <w:szCs w:val="20"/>
-            <w:u w:val="single"/>
-          </w:rPr>
-          <w:t>angel</w:t>
-        </w:r>
-        <w:r>
-          <w:rPr>
-            <w:rFonts w:ascii="Calibri" w:eastAsia="Calibri" w:hAnsi="Calibri" w:cs="Calibri"/>
-            <w:color w:val="1154CC"/>
-            <w:sz w:val="20"/>
-            <w:szCs w:val="20"/>
-            <w:u w:val="single"/>
-          </w:rPr>
-          <w:t>a</w:t>
-        </w:r>
-        <w:r>
-          <w:rPr>
-            <w:rFonts w:ascii="Calibri" w:eastAsia="Calibri" w:hAnsi="Calibri" w:cs="Calibri"/>
-            <w:color w:val="1154CC"/>
-            <w:sz w:val="20"/>
-            <w:szCs w:val="20"/>
-            <w:u w:val="single"/>
-          </w:rPr>
-          <w:t>bonsol</w:t>
-        </w:r>
-        <w:proofErr w:type="spellEnd"/>
-        <w:r>
-          <w:rPr>
-            <w:rFonts w:ascii="Calibri" w:eastAsia="Calibri" w:hAnsi="Calibri" w:cs="Calibri"/>
-            <w:color w:val="1154CC"/>
-            <w:sz w:val="20"/>
-            <w:szCs w:val="20"/>
-            <w:u w:val="single"/>
-          </w:rPr>
-          <w:t xml:space="preserve"> </w:t>
+          <w:t xml:space="preserve">linkedin.com/in/angelabonsol </w:t>
         </w:r>
       </w:hyperlink>
       <w:r>
@@ -248,60 +206,8 @@
             <w:szCs w:val="20"/>
             <w:u w:val="single"/>
           </w:rPr>
-          <w:t>githu</w:t>
+          <w:t>github.com/angelabonsol</w:t>
         </w:r>
-        <w:r>
-          <w:rPr>
-            <w:rFonts w:ascii="Calibri" w:eastAsia="Calibri" w:hAnsi="Calibri" w:cs="Calibri"/>
-            <w:color w:val="1154CC"/>
-            <w:sz w:val="20"/>
-            <w:szCs w:val="20"/>
-            <w:u w:val="single"/>
-          </w:rPr>
-          <w:t>b</w:t>
-        </w:r>
-        <w:r>
-          <w:rPr>
-            <w:rFonts w:ascii="Calibri" w:eastAsia="Calibri" w:hAnsi="Calibri" w:cs="Calibri"/>
-            <w:color w:val="1154CC"/>
-            <w:sz w:val="20"/>
-            <w:szCs w:val="20"/>
-            <w:u w:val="single"/>
-          </w:rPr>
-          <w:t>.</w:t>
-        </w:r>
-        <w:r>
-          <w:rPr>
-            <w:rFonts w:ascii="Calibri" w:eastAsia="Calibri" w:hAnsi="Calibri" w:cs="Calibri"/>
-            <w:color w:val="1154CC"/>
-            <w:sz w:val="20"/>
-            <w:szCs w:val="20"/>
-            <w:u w:val="single"/>
-          </w:rPr>
-          <w:t>c</w:t>
-        </w:r>
-        <w:r>
-          <w:rPr>
-            <w:rFonts w:ascii="Calibri" w:eastAsia="Calibri" w:hAnsi="Calibri" w:cs="Calibri"/>
-            <w:color w:val="1154CC"/>
-            <w:sz w:val="20"/>
-            <w:szCs w:val="20"/>
-            <w:u w:val="single"/>
-          </w:rPr>
-          <w:t>om/</w:t>
-        </w:r>
-        <w:proofErr w:type="spellStart"/>
-        <w:r>
-          <w:rPr>
-            <w:rFonts w:ascii="Calibri" w:eastAsia="Calibri" w:hAnsi="Calibri" w:cs="Calibri"/>
-            <w:color w:val="1154CC"/>
-            <w:sz w:val="20"/>
-            <w:szCs w:val="20"/>
-            <w:u w:val="single"/>
-          </w:rPr>
-          <w:t>angelabonsol</w:t>
-        </w:r>
-        <w:proofErr w:type="spellEnd"/>
       </w:hyperlink>
       <w:r>
         <w:rPr>
@@ -328,27 +234,7 @@
             <w:szCs w:val="20"/>
             <w:u w:val="single"/>
           </w:rPr>
-          <w:t>angelabonsol</w:t>
-        </w:r>
-        <w:r>
-          <w:rPr>
-            <w:rFonts w:ascii="Calibri" w:eastAsia="Calibri" w:hAnsi="Calibri" w:cs="Calibri"/>
-            <w:color w:val="1155CC"/>
-            <w:sz w:val="20"/>
-            <w:szCs w:val="20"/>
-            <w:u w:val="single"/>
-          </w:rPr>
-          <w:t>.</w:t>
-        </w:r>
-        <w:r>
-          <w:rPr>
-            <w:rFonts w:ascii="Calibri" w:eastAsia="Calibri" w:hAnsi="Calibri" w:cs="Calibri"/>
-            <w:color w:val="1155CC"/>
-            <w:sz w:val="20"/>
-            <w:szCs w:val="20"/>
-            <w:u w:val="single"/>
-          </w:rPr>
-          <w:t>itch.io</w:t>
+          <w:t>angelabonsol.itch.io</w:t>
         </w:r>
       </w:hyperlink>
     </w:p>
@@ -1092,7 +978,6 @@
           <w:szCs w:val="20"/>
         </w:rPr>
       </w:pPr>
-      <w:proofErr w:type="spellStart"/>
       <w:r>
         <w:rPr>
           <w:rFonts w:ascii="Calibri" w:eastAsia="Calibri" w:hAnsi="Calibri" w:cs="Calibri"/>
@@ -1102,7 +987,6 @@
         </w:rPr>
         <w:t>Pley</w:t>
       </w:r>
-      <w:proofErr w:type="spellEnd"/>
       <w:r>
         <w:rPr>
           <w:rFonts w:ascii="Calibri" w:eastAsia="Calibri" w:hAnsi="Calibri" w:cs="Calibri"/>
@@ -1165,27 +1049,7 @@
           <w:sz w:val="20"/>
           <w:szCs w:val="20"/>
         </w:rPr>
-        <w:t xml:space="preserve">with a team of 5 to create a full-stack web application for browsing restaurants and leaving reviews as logged in users, </w:t>
-      </w:r>
-      <w:proofErr w:type="gramStart"/>
-      <w:r>
-        <w:rPr>
-          <w:rFonts w:ascii="Calibri" w:eastAsia="Calibri" w:hAnsi="Calibri" w:cs="Calibri"/>
-          <w:bCs/>
-          <w:sz w:val="20"/>
-          <w:szCs w:val="20"/>
-        </w:rPr>
-        <w:t>similar to</w:t>
-      </w:r>
-      <w:proofErr w:type="gramEnd"/>
-      <w:r>
-        <w:rPr>
-          <w:rFonts w:ascii="Calibri" w:eastAsia="Calibri" w:hAnsi="Calibri" w:cs="Calibri"/>
-          <w:bCs/>
-          <w:sz w:val="20"/>
-          <w:szCs w:val="20"/>
-        </w:rPr>
-        <w:t xml:space="preserve"> the Yelp application</w:t>
+        <w:t>with a team of 5 to create a full-stack web application for browsing restaurants and leaving reviews as logged in users, similar to the Yelp application</w:t>
       </w:r>
       <w:r>
         <w:rPr>
@@ -1265,7 +1129,6 @@
           <w:szCs w:val="20"/>
         </w:rPr>
       </w:pPr>
-      <w:proofErr w:type="spellStart"/>
       <w:r>
         <w:rPr>
           <w:rFonts w:ascii="Calibri" w:eastAsia="Calibri" w:hAnsi="Calibri" w:cs="Calibri"/>
@@ -1275,7 +1138,6 @@
         </w:rPr>
         <w:t>AccuPlanner</w:t>
       </w:r>
-      <w:proofErr w:type="spellEnd"/>
       <w:r>
         <w:rPr>
           <w:rFonts w:ascii="Calibri" w:eastAsia="Calibri" w:hAnsi="Calibri" w:cs="Calibri"/>
@@ -1598,25 +1460,14 @@
           <w:szCs w:val="20"/>
         </w:rPr>
       </w:pPr>
-      <w:proofErr w:type="spellStart"/>
-      <w:r>
-        <w:rPr>
-          <w:rFonts w:ascii="Calibri" w:eastAsia="Calibri" w:hAnsi="Calibri" w:cs="Calibri"/>
-          <w:b/>
-          <w:sz w:val="20"/>
-          <w:szCs w:val="20"/>
-        </w:rPr>
-        <w:t>Cognixia</w:t>
-      </w:r>
-      <w:proofErr w:type="spellEnd"/>
-      <w:r>
-        <w:rPr>
-          <w:rFonts w:ascii="Calibri" w:eastAsia="Calibri" w:hAnsi="Calibri" w:cs="Calibri"/>
-          <w:b/>
-          <w:sz w:val="20"/>
-          <w:szCs w:val="20"/>
-        </w:rPr>
-        <w:t xml:space="preserve"> </w:t>
+      <w:r>
+        <w:rPr>
+          <w:rFonts w:ascii="Calibri" w:eastAsia="Calibri" w:hAnsi="Calibri" w:cs="Calibri"/>
+          <w:b/>
+          <w:sz w:val="20"/>
+          <w:szCs w:val="20"/>
+        </w:rPr>
+        <w:t xml:space="preserve">Cognixia </w:t>
       </w:r>
       <w:r>
         <w:rPr>
@@ -1936,27 +1787,7 @@
           <w:sz w:val="20"/>
           <w:szCs w:val="20"/>
         </w:rPr>
-        <w:t xml:space="preserve">SQL, AWS, React, JavaScript, HTML, CSS, and </w:t>
-      </w:r>
-      <w:proofErr w:type="spellStart"/>
-      <w:r>
-        <w:rPr>
-          <w:rFonts w:ascii="Calibri" w:eastAsia="Calibri" w:hAnsi="Calibri" w:cs="Calibri"/>
-          <w:bCs/>
-          <w:sz w:val="20"/>
-          <w:szCs w:val="20"/>
-        </w:rPr>
-        <w:t>Github</w:t>
-      </w:r>
-      <w:proofErr w:type="spellEnd"/>
-      <w:r>
-        <w:rPr>
-          <w:rFonts w:ascii="Calibri" w:eastAsia="Calibri" w:hAnsi="Calibri" w:cs="Calibri"/>
-          <w:bCs/>
-          <w:sz w:val="20"/>
-          <w:szCs w:val="20"/>
-        </w:rPr>
-        <w:t xml:space="preserve"> as part of the JUMP Program. </w:t>
+        <w:t xml:space="preserve">SQL, AWS, React, JavaScript, HTML, CSS, and Github as part of the JUMP Program. </w:t>
       </w:r>
     </w:p>
     <w:p>

</xml_diff>

<commit_message>
updating resume, adding intro, and more
</commit_message>
<xml_diff>
--- a/documents/BonsolResume.docx
+++ b/documents/BonsolResume.docx
@@ -130,11 +130,11 @@
     <w:p>
       <w:pPr>
         <w:pBdr>
-          <w:top w:val="nil"/>
-          <w:left w:val="nil"/>
-          <w:bottom w:val="nil"/>
-          <w:right w:val="nil"/>
-          <w:between w:val="nil"/>
+          <w:top w:val="nil" w:color="000000" w:sz="0" w:space="0"/>
+          <w:left w:val="nil" w:color="000000" w:sz="0" w:space="0"/>
+          <w:bottom w:val="nil" w:color="000000" w:sz="0" w:space="0"/>
+          <w:right w:val="nil" w:color="000000" w:sz="0" w:space="0"/>
+          <w:between w:val="nil" w:color="000000" w:sz="0" w:space="0"/>
         </w:pBdr>
         <w:ind w:left="90"/>
         <w:jc w:val="center"/>
@@ -144,7 +144,7 @@
           <w:szCs w:val="20"/>
         </w:rPr>
       </w:pPr>
-      <w:hyperlink r:id="rId9">
+      <w:hyperlink>
         <w:r>
           <w:rPr>
             <w:rFonts w:ascii="Calibri" w:hAnsi="Calibri" w:eastAsia="Calibri" w:cs="Calibri"/>
@@ -153,13 +153,33 @@
             <w:szCs w:val="20"/>
             <w:u w:val="single"/>
           </w:rPr>
-          <w:t xml:space="preserve">linkedin.com/in/angelabonsol </w:t>
+          <w:t>linkedin.com/in/</w:t>
+        </w:r>
+        <w:r>
+          <w:rPr>
+            <w:rFonts w:ascii="Calibri" w:hAnsi="Calibri" w:eastAsia="Calibri" w:cs="Calibri"/>
+            <w:color w:val="1154CC"/>
+            <w:sz w:val="20"/>
+            <w:szCs w:val="20"/>
+            <w:u w:val="single"/>
+          </w:rPr>
+          <w:t>angelabonsol</w:t>
+        </w:r>
+        <w:r>
+          <w:rPr>
+            <w:rFonts w:ascii="Calibri" w:hAnsi="Calibri" w:eastAsia="Calibri" w:cs="Calibri"/>
+            <w:color w:val="1154CC"/>
+            <w:sz w:val="20"/>
+            <w:szCs w:val="20"/>
+            <w:u w:val="single"/>
+          </w:rPr>
+          <w:t xml:space="preserve"> </w:t>
         </w:r>
       </w:hyperlink>
       <w:r>
         <w:rPr>
           <w:rFonts w:ascii="Calibri" w:hAnsi="Calibri" w:eastAsia="Calibri" w:cs="Calibri"/>
-          <w:color w:val="000000"/>
+          <w:color w:val="000000" w:themeColor="text1" w:themeTint="FF" w:themeShade="FF"/>
           <w:sz w:val="20"/>
           <w:szCs w:val="20"/>
         </w:rPr>
@@ -168,13 +188,13 @@
       <w:r>
         <w:rPr>
           <w:rFonts w:ascii="Calibri" w:hAnsi="Calibri" w:eastAsia="Calibri" w:cs="Calibri"/>
-          <w:color w:val="000000"/>
+          <w:color w:val="000000" w:themeColor="text1" w:themeTint="FF" w:themeShade="FF"/>
           <w:sz w:val="20"/>
           <w:szCs w:val="20"/>
         </w:rPr>
         <w:t xml:space="preserve"> </w:t>
       </w:r>
-      <w:hyperlink w:history="1" r:id="rId10">
+      <w:hyperlink>
         <w:r>
           <w:rPr>
             <w:rStyle w:val="Hyperlink"/>
@@ -188,7 +208,7 @@
       <w:r>
         <w:rPr>
           <w:rFonts w:ascii="Calibri" w:hAnsi="Calibri" w:eastAsia="Calibri" w:cs="Calibri"/>
-          <w:color w:val="000000"/>
+          <w:color w:val="000000" w:themeColor="text1" w:themeTint="FF" w:themeShade="FF"/>
           <w:sz w:val="20"/>
           <w:szCs w:val="20"/>
         </w:rPr>
@@ -197,7 +217,7 @@
       <w:r>
         <w:rPr>
           <w:rFonts w:ascii="Calibri" w:hAnsi="Calibri" w:eastAsia="Calibri" w:cs="Calibri"/>
-          <w:color w:val="000000"/>
+          <w:color w:val="000000" w:themeColor="text1" w:themeTint="FF" w:themeShade="FF"/>
           <w:sz w:val="20"/>
           <w:szCs w:val="20"/>
         </w:rPr>
@@ -206,13 +226,13 @@
       <w:r>
         <w:rPr>
           <w:rFonts w:ascii="Calibri" w:hAnsi="Calibri" w:eastAsia="Calibri" w:cs="Calibri"/>
-          <w:color w:val="000000"/>
+          <w:color w:val="000000" w:themeColor="text1" w:themeTint="FF" w:themeShade="FF"/>
           <w:sz w:val="20"/>
           <w:szCs w:val="20"/>
         </w:rPr>
         <w:t xml:space="preserve"> </w:t>
       </w:r>
-      <w:hyperlink r:id="rId11">
+      <w:hyperlink>
         <w:r>
           <w:rPr>
             <w:rFonts w:ascii="Calibri" w:hAnsi="Calibri" w:eastAsia="Calibri" w:cs="Calibri"/>
@@ -221,7 +241,17 @@
             <w:szCs w:val="20"/>
             <w:u w:val="single"/>
           </w:rPr>
-          <w:t>github.com/angelabonsol</w:t>
+          <w:t>github.com/</w:t>
+        </w:r>
+        <w:r>
+          <w:rPr>
+            <w:rFonts w:ascii="Calibri" w:hAnsi="Calibri" w:eastAsia="Calibri" w:cs="Calibri"/>
+            <w:color w:val="1154CC"/>
+            <w:sz w:val="20"/>
+            <w:szCs w:val="20"/>
+            <w:u w:val="single"/>
+          </w:rPr>
+          <w:t>angelabonsol</w:t>
         </w:r>
       </w:hyperlink>
       <w:r>
@@ -240,7 +270,7 @@
         </w:rPr>
         <w:t xml:space="preserve">| </w:t>
       </w:r>
-      <w:hyperlink r:id="rId12">
+      <w:hyperlink>
         <w:r>
           <w:rPr>
             <w:rFonts w:ascii="Calibri" w:hAnsi="Calibri" w:eastAsia="Calibri" w:cs="Calibri"/>
@@ -253,8 +283,9 @@
         </w:r>
       </w:hyperlink>
     </w:p>
-    <w:p w14:noSpellErr="1">
-      <w:pPr>
+    <w:p>
+      <w:pPr>
+        <w:pStyle w:val="Normal"/>
         <w:pBdr>
           <w:top w:val="nil" w:color="000000" w:sz="0" w:space="0"/>
           <w:left w:val="nil" w:color="000000" w:sz="0" w:space="0"/>
@@ -265,9 +296,372 @@
         <w:ind w:right="2327"/>
         <w:rPr>
           <w:rFonts w:ascii="Calibri" w:hAnsi="Calibri" w:eastAsia="Calibri" w:cs="Calibri"/>
-          <w:color w:val="000000"/>
+          <w:color w:val="000000" w:themeColor="text1" w:themeTint="FF" w:themeShade="FF"/>
           <w:sz w:val="16"/>
           <w:szCs w:val="16"/>
+        </w:rPr>
+      </w:pPr>
+    </w:p>
+    <w:p>
+      <w:pPr>
+        <w:pBdr>
+          <w:bottom w:val="single" w:color="000000" w:sz="4" w:space="1"/>
+        </w:pBdr>
+        <w:rPr>
+          <w:rFonts w:ascii="Calibri" w:hAnsi="Calibri" w:eastAsia="Calibri" w:cs="Calibri"/>
+          <w:b w:val="1"/>
+          <w:bCs w:val="1"/>
+          <w:sz w:val="20"/>
+          <w:szCs w:val="20"/>
+        </w:rPr>
+      </w:pPr>
+      <w:r>
+        <w:rPr>
+          <w:rFonts w:ascii="Calibri" w:hAnsi="Calibri" w:eastAsia="Calibri" w:cs="Calibri"/>
+          <w:b w:val="1"/>
+          <w:bCs w:val="1"/>
+          <w:sz w:val="20"/>
+          <w:szCs w:val="20"/>
+        </w:rPr>
+        <w:t>SUMMARY</w:t>
+      </w:r>
+    </w:p>
+    <w:p>
+      <w:pPr>
+        <w:pStyle w:val="ListParagraph"/>
+        <w:pBdr>
+          <w:top w:val="nil" w:color="000000" w:sz="0" w:space="0"/>
+          <w:left w:val="nil" w:color="000000" w:sz="0" w:space="0"/>
+          <w:bottom w:val="nil" w:color="000000" w:sz="0" w:space="0"/>
+          <w:right w:val="nil" w:color="000000" w:sz="0" w:space="0"/>
+          <w:between w:val="nil" w:color="000000" w:sz="0" w:space="0"/>
+        </w:pBdr>
+        <w:tabs>
+          <w:tab w:val="left" w:leader="none" w:pos="820"/>
+        </w:tabs>
+        <w:spacing w:before="12"/>
+        <w:ind w:left="0" w:right="535" w:hanging="0"/>
+        <w:rPr>
+          <w:rFonts w:ascii="Calibri" w:hAnsi="Calibri" w:eastAsia="Calibri" w:cs="Calibri"/>
+          <w:b w:val="0"/>
+          <w:bCs w:val="0"/>
+          <w:color w:val="000000" w:themeColor="text1" w:themeTint="FF" w:themeShade="FF"/>
+          <w:sz w:val="20"/>
+          <w:szCs w:val="20"/>
+        </w:rPr>
+      </w:pPr>
+      <w:r>
+        <w:rPr>
+          <w:rFonts w:ascii="Calibri" w:hAnsi="Calibri" w:eastAsia="Calibri" w:cs="Calibri"/>
+          <w:b w:val="0"/>
+          <w:bCs w:val="0"/>
+          <w:color w:val="000000" w:themeColor="text1" w:themeTint="FF" w:themeShade="FF"/>
+          <w:sz w:val="20"/>
+          <w:szCs w:val="20"/>
+        </w:rPr>
+        <w:t>Dedicated and passionate Software Engineer with a strong focus on Full Stack Development</w:t>
+      </w:r>
+      <w:r>
+        <w:rPr>
+          <w:rFonts w:ascii="Calibri" w:hAnsi="Calibri" w:eastAsia="Calibri" w:cs="Calibri"/>
+          <w:b w:val="0"/>
+          <w:bCs w:val="0"/>
+          <w:color w:val="000000" w:themeColor="text1" w:themeTint="FF" w:themeShade="FF"/>
+          <w:sz w:val="20"/>
+          <w:szCs w:val="20"/>
+        </w:rPr>
+        <w:t xml:space="preserve">, most </w:t>
+      </w:r>
+      <w:r>
+        <w:rPr>
+          <w:rFonts w:ascii="Calibri" w:hAnsi="Calibri" w:eastAsia="Calibri" w:cs="Calibri"/>
+          <w:b w:val="0"/>
+          <w:bCs w:val="0"/>
+          <w:color w:val="000000" w:themeColor="text1" w:themeTint="FF" w:themeShade="FF"/>
+          <w:sz w:val="20"/>
+          <w:szCs w:val="20"/>
+        </w:rPr>
+        <w:t>proficient</w:t>
+      </w:r>
+      <w:r>
+        <w:rPr>
+          <w:rFonts w:ascii="Calibri" w:hAnsi="Calibri" w:eastAsia="Calibri" w:cs="Calibri"/>
+          <w:b w:val="0"/>
+          <w:bCs w:val="0"/>
+          <w:color w:val="000000" w:themeColor="text1" w:themeTint="FF" w:themeShade="FF"/>
+          <w:sz w:val="20"/>
+          <w:szCs w:val="20"/>
+        </w:rPr>
+        <w:t xml:space="preserve"> in Java and </w:t>
+      </w:r>
+      <w:r>
+        <w:rPr>
+          <w:rFonts w:ascii="Calibri" w:hAnsi="Calibri" w:eastAsia="Calibri" w:cs="Calibri"/>
+          <w:b w:val="0"/>
+          <w:bCs w:val="0"/>
+          <w:color w:val="000000" w:themeColor="text1" w:themeTint="FF" w:themeShade="FF"/>
+          <w:sz w:val="20"/>
+          <w:szCs w:val="20"/>
+        </w:rPr>
+        <w:t>Javascript</w:t>
+      </w:r>
+      <w:r>
+        <w:rPr>
+          <w:rFonts w:ascii="Calibri" w:hAnsi="Calibri" w:eastAsia="Calibri" w:cs="Calibri"/>
+          <w:b w:val="0"/>
+          <w:bCs w:val="0"/>
+          <w:color w:val="000000" w:themeColor="text1" w:themeTint="FF" w:themeShade="FF"/>
+          <w:sz w:val="20"/>
+          <w:szCs w:val="20"/>
+        </w:rPr>
+        <w:t xml:space="preserve">. </w:t>
+      </w:r>
+      <w:r>
+        <w:rPr>
+          <w:rFonts w:ascii="Calibri" w:hAnsi="Calibri" w:eastAsia="Calibri" w:cs="Calibri"/>
+          <w:b w:val="0"/>
+          <w:bCs w:val="0"/>
+          <w:color w:val="000000" w:themeColor="text1" w:themeTint="FF" w:themeShade="FF"/>
+          <w:sz w:val="20"/>
+          <w:szCs w:val="20"/>
+        </w:rPr>
+        <w:t>With 2 years of experience,</w:t>
+      </w:r>
+      <w:r>
+        <w:rPr>
+          <w:rFonts w:ascii="Calibri" w:hAnsi="Calibri" w:eastAsia="Calibri" w:cs="Calibri"/>
+          <w:b w:val="0"/>
+          <w:bCs w:val="0"/>
+          <w:color w:val="000000" w:themeColor="text1" w:themeTint="FF" w:themeShade="FF"/>
+          <w:sz w:val="20"/>
+          <w:szCs w:val="20"/>
+        </w:rPr>
+        <w:t xml:space="preserve"> </w:t>
+      </w:r>
+      <w:bookmarkStart w:name="_Int_Fv6UKzsA" w:id="344822686"/>
+      <w:r>
+        <w:rPr>
+          <w:rFonts w:ascii="Calibri" w:hAnsi="Calibri" w:eastAsia="Calibri" w:cs="Calibri"/>
+          <w:b w:val="0"/>
+          <w:bCs w:val="0"/>
+          <w:color w:val="000000" w:themeColor="text1" w:themeTint="FF" w:themeShade="FF"/>
+          <w:sz w:val="20"/>
+          <w:szCs w:val="20"/>
+        </w:rPr>
+        <w:t>remain</w:t>
+      </w:r>
+      <w:r>
+        <w:rPr>
+          <w:rFonts w:ascii="Calibri" w:hAnsi="Calibri" w:eastAsia="Calibri" w:cs="Calibri"/>
+          <w:b w:val="0"/>
+          <w:bCs w:val="0"/>
+          <w:color w:val="000000" w:themeColor="text1" w:themeTint="FF" w:themeShade="FF"/>
+          <w:sz w:val="20"/>
+          <w:szCs w:val="20"/>
+        </w:rPr>
+        <w:t>s</w:t>
+      </w:r>
+      <w:bookmarkEnd w:id="344822686"/>
+      <w:r>
+        <w:rPr>
+          <w:rFonts w:ascii="Calibri" w:hAnsi="Calibri" w:eastAsia="Calibri" w:cs="Calibri"/>
+          <w:b w:val="0"/>
+          <w:bCs w:val="0"/>
+          <w:color w:val="000000" w:themeColor="text1" w:themeTint="FF" w:themeShade="FF"/>
+          <w:sz w:val="20"/>
+          <w:szCs w:val="20"/>
+        </w:rPr>
+        <w:t xml:space="preserve"> </w:t>
+      </w:r>
+      <w:r>
+        <w:rPr>
+          <w:rFonts w:ascii="Calibri" w:hAnsi="Calibri" w:eastAsia="Calibri" w:cs="Calibri"/>
+          <w:b w:val="0"/>
+          <w:bCs w:val="0"/>
+          <w:color w:val="000000" w:themeColor="text1" w:themeTint="FF" w:themeShade="FF"/>
+          <w:sz w:val="20"/>
+          <w:szCs w:val="20"/>
+        </w:rPr>
+        <w:t>committed</w:t>
+      </w:r>
+      <w:r>
+        <w:rPr>
+          <w:rFonts w:ascii="Calibri" w:hAnsi="Calibri" w:eastAsia="Calibri" w:cs="Calibri"/>
+          <w:b w:val="0"/>
+          <w:bCs w:val="0"/>
+          <w:color w:val="000000" w:themeColor="text1" w:themeTint="FF" w:themeShade="FF"/>
+          <w:sz w:val="20"/>
+          <w:szCs w:val="20"/>
+        </w:rPr>
+        <w:t xml:space="preserve"> to seeking continuous knowledge and self-improvement. </w:t>
+      </w:r>
+      <w:r>
+        <w:rPr>
+          <w:rFonts w:ascii="Calibri" w:hAnsi="Calibri" w:eastAsia="Calibri" w:cs="Calibri"/>
+          <w:b w:val="0"/>
+          <w:bCs w:val="0"/>
+          <w:color w:val="000000" w:themeColor="text1" w:themeTint="FF" w:themeShade="FF"/>
+          <w:sz w:val="20"/>
+          <w:szCs w:val="20"/>
+        </w:rPr>
+        <w:t xml:space="preserve">Strong believer in the power of teamwork, with exceptional communication and leadership skills. </w:t>
+      </w:r>
+      <w:r>
+        <w:rPr>
+          <w:rFonts w:ascii="Calibri" w:hAnsi="Calibri" w:eastAsia="Calibri" w:cs="Calibri"/>
+          <w:b w:val="0"/>
+          <w:bCs w:val="0"/>
+          <w:color w:val="000000" w:themeColor="text1" w:themeTint="FF" w:themeShade="FF"/>
+          <w:sz w:val="20"/>
+          <w:szCs w:val="20"/>
+        </w:rPr>
+        <w:t>A</w:t>
+      </w:r>
+      <w:r>
+        <w:rPr>
+          <w:rFonts w:ascii="Calibri" w:hAnsi="Calibri" w:eastAsia="Calibri" w:cs="Calibri"/>
+          <w:b w:val="0"/>
+          <w:bCs w:val="0"/>
+          <w:color w:val="000000" w:themeColor="text1" w:themeTint="FF" w:themeShade="FF"/>
+          <w:sz w:val="20"/>
+          <w:szCs w:val="20"/>
+        </w:rPr>
+        <w:t>n advocate for gender equality</w:t>
+      </w:r>
+      <w:r>
+        <w:rPr>
+          <w:rFonts w:ascii="Calibri" w:hAnsi="Calibri" w:eastAsia="Calibri" w:cs="Calibri"/>
+          <w:b w:val="0"/>
+          <w:bCs w:val="0"/>
+          <w:color w:val="000000" w:themeColor="text1" w:themeTint="FF" w:themeShade="FF"/>
+          <w:sz w:val="20"/>
+          <w:szCs w:val="20"/>
+        </w:rPr>
+        <w:t>, especially in</w:t>
+      </w:r>
+      <w:r>
+        <w:rPr>
+          <w:rFonts w:ascii="Calibri" w:hAnsi="Calibri" w:eastAsia="Calibri" w:cs="Calibri"/>
+          <w:b w:val="0"/>
+          <w:bCs w:val="0"/>
+          <w:color w:val="000000" w:themeColor="text1" w:themeTint="FF" w:themeShade="FF"/>
+          <w:sz w:val="20"/>
+          <w:szCs w:val="20"/>
+        </w:rPr>
+        <w:t xml:space="preserve"> tech</w:t>
+      </w:r>
+      <w:r>
+        <w:rPr>
+          <w:rFonts w:ascii="Calibri" w:hAnsi="Calibri" w:eastAsia="Calibri" w:cs="Calibri"/>
+          <w:b w:val="0"/>
+          <w:bCs w:val="0"/>
+          <w:color w:val="000000" w:themeColor="text1" w:themeTint="FF" w:themeShade="FF"/>
+          <w:sz w:val="20"/>
+          <w:szCs w:val="20"/>
+        </w:rPr>
+        <w:t>; thus,</w:t>
+      </w:r>
+      <w:r>
+        <w:rPr>
+          <w:rFonts w:ascii="Calibri" w:hAnsi="Calibri" w:eastAsia="Calibri" w:cs="Calibri"/>
+          <w:b w:val="0"/>
+          <w:bCs w:val="0"/>
+          <w:color w:val="000000" w:themeColor="text1" w:themeTint="FF" w:themeShade="FF"/>
+          <w:sz w:val="20"/>
+          <w:szCs w:val="20"/>
+        </w:rPr>
+        <w:t xml:space="preserve"> </w:t>
+      </w:r>
+      <w:r>
+        <w:rPr>
+          <w:rFonts w:ascii="Calibri" w:hAnsi="Calibri" w:eastAsia="Calibri" w:cs="Calibri"/>
+          <w:b w:val="0"/>
+          <w:bCs w:val="0"/>
+          <w:color w:val="000000" w:themeColor="text1" w:themeTint="FF" w:themeShade="FF"/>
+          <w:sz w:val="20"/>
+          <w:szCs w:val="20"/>
+        </w:rPr>
+        <w:t xml:space="preserve">actively </w:t>
+      </w:r>
+      <w:r>
+        <w:rPr>
+          <w:rFonts w:ascii="Calibri" w:hAnsi="Calibri" w:eastAsia="Calibri" w:cs="Calibri"/>
+          <w:b w:val="0"/>
+          <w:bCs w:val="0"/>
+          <w:color w:val="000000" w:themeColor="text1" w:themeTint="FF" w:themeShade="FF"/>
+          <w:sz w:val="20"/>
+          <w:szCs w:val="20"/>
+        </w:rPr>
+        <w:t>engag</w:t>
+      </w:r>
+      <w:r>
+        <w:rPr>
+          <w:rFonts w:ascii="Calibri" w:hAnsi="Calibri" w:eastAsia="Calibri" w:cs="Calibri"/>
+          <w:b w:val="0"/>
+          <w:bCs w:val="0"/>
+          <w:color w:val="000000" w:themeColor="text1" w:themeTint="FF" w:themeShade="FF"/>
+          <w:sz w:val="20"/>
+          <w:szCs w:val="20"/>
+        </w:rPr>
+        <w:t>ing</w:t>
+      </w:r>
+      <w:r>
+        <w:rPr>
+          <w:rFonts w:ascii="Calibri" w:hAnsi="Calibri" w:eastAsia="Calibri" w:cs="Calibri"/>
+          <w:b w:val="0"/>
+          <w:bCs w:val="0"/>
+          <w:color w:val="000000" w:themeColor="text1" w:themeTint="FF" w:themeShade="FF"/>
+          <w:sz w:val="20"/>
+          <w:szCs w:val="20"/>
+        </w:rPr>
+        <w:t xml:space="preserve"> </w:t>
+      </w:r>
+      <w:r>
+        <w:rPr>
+          <w:rFonts w:ascii="Calibri" w:hAnsi="Calibri" w:eastAsia="Calibri" w:cs="Calibri"/>
+          <w:b w:val="0"/>
+          <w:bCs w:val="0"/>
+          <w:color w:val="000000" w:themeColor="text1" w:themeTint="FF" w:themeShade="FF"/>
+          <w:sz w:val="20"/>
+          <w:szCs w:val="20"/>
+        </w:rPr>
+        <w:t>at</w:t>
+      </w:r>
+      <w:r>
+        <w:rPr>
+          <w:rFonts w:ascii="Calibri" w:hAnsi="Calibri" w:eastAsia="Calibri" w:cs="Calibri"/>
+          <w:b w:val="0"/>
+          <w:bCs w:val="0"/>
+          <w:color w:val="000000" w:themeColor="text1" w:themeTint="FF" w:themeShade="FF"/>
+          <w:sz w:val="20"/>
+          <w:szCs w:val="20"/>
+        </w:rPr>
+        <w:t xml:space="preserve"> </w:t>
+      </w:r>
+      <w:r>
+        <w:rPr>
+          <w:rFonts w:ascii="Calibri" w:hAnsi="Calibri" w:eastAsia="Calibri" w:cs="Calibri"/>
+          <w:b w:val="0"/>
+          <w:bCs w:val="0"/>
+          <w:color w:val="000000" w:themeColor="text1" w:themeTint="FF" w:themeShade="FF"/>
+          <w:sz w:val="20"/>
+          <w:szCs w:val="20"/>
+        </w:rPr>
+        <w:t xml:space="preserve">Women in Tech events, seamlessly merging love for technology with networking to promote inclusivity and innovation. </w:t>
+      </w:r>
+    </w:p>
+    <w:p>
+      <w:pPr>
+        <w:pStyle w:val="Normal"/>
+        <w:pBdr>
+          <w:bottom w:val="single" w:color="000000" w:sz="4" w:space="1"/>
+        </w:pBdr>
+        <w:rPr>
+          <w:rFonts w:ascii="Calibri" w:hAnsi="Calibri" w:eastAsia="Calibri" w:cs="Calibri"/>
+          <w:b w:val="1"/>
+          <w:bCs w:val="1"/>
+          <w:sz w:val="20"/>
+          <w:szCs w:val="20"/>
         </w:rPr>
       </w:pPr>
     </w:p>
@@ -695,7 +1089,7 @@
         <w:ind/>
         <w:rPr>
           <w:rFonts w:ascii="Calibri" w:hAnsi="Calibri" w:eastAsia="Calibri" w:cs="Calibri"/>
-          <w:color w:val="000000" w:themeColor="text1" w:themeTint="FF" w:themeShade="FF"/>
+          <w:color w:val="000000"/>
           <w:sz w:val="20"/>
           <w:szCs w:val="20"/>
         </w:rPr>
@@ -724,7 +1118,34 @@
           <w:sz w:val="20"/>
           <w:szCs w:val="20"/>
         </w:rPr>
-        <w:t xml:space="preserve">Eclipse, </w:t>
+        <w:t>Eclipse</w:t>
+      </w:r>
+      <w:r>
+        <w:rPr>
+          <w:rFonts w:ascii="Calibri" w:hAnsi="Calibri" w:eastAsia="Calibri" w:cs="Calibri"/>
+          <w:color w:val="000000" w:themeColor="text1" w:themeTint="FF" w:themeShade="FF"/>
+          <w:sz w:val="20"/>
+          <w:szCs w:val="20"/>
+        </w:rPr>
+        <w:t>,</w:t>
+      </w:r>
+      <w:r>
+        <w:rPr>
+          <w:rFonts w:ascii="Calibri" w:hAnsi="Calibri" w:eastAsia="Calibri" w:cs="Calibri"/>
+          <w:color w:val="000000" w:themeColor="text1" w:themeTint="FF" w:themeShade="FF"/>
+          <w:sz w:val="20"/>
+          <w:szCs w:val="20"/>
+        </w:rPr>
+        <w:t xml:space="preserve"> Spring Tool Suite,</w:t>
+      </w:r>
+      <w:r>
+        <w:rPr>
+          <w:rFonts w:ascii="Calibri" w:hAnsi="Calibri" w:eastAsia="Calibri" w:cs="Calibri"/>
+          <w:color w:val="000000" w:themeColor="text1" w:themeTint="FF" w:themeShade="FF"/>
+          <w:sz w:val="20"/>
+          <w:szCs w:val="20"/>
+        </w:rPr>
+        <w:t xml:space="preserve"> </w:t>
       </w:r>
       <w:r>
         <w:rPr>
@@ -772,6 +1193,15 @@
         <w:t xml:space="preserve"> </w:t>
       </w:r>
       <w:r>
+        <w:tab/>
+      </w:r>
+      <w:r>
+        <w:tab/>
+      </w:r>
+      <w:r>
+        <w:tab/>
+      </w:r>
+      <w:r>
         <w:rPr>
           <w:rFonts w:ascii="Calibri" w:hAnsi="Calibri" w:eastAsia="Calibri" w:cs="Calibri"/>
           <w:color w:val="000000" w:themeColor="text1" w:themeTint="FF" w:themeShade="FF"/>
@@ -780,24 +1210,6 @@
         </w:rPr>
         <w:t>Postman,</w:t>
       </w:r>
-    </w:p>
-    <w:p>
-      <w:pPr>
-        <w:pBdr>
-          <w:top w:val="nil" w:color="000000" w:sz="0" w:space="0"/>
-          <w:left w:val="nil" w:color="000000" w:sz="0" w:space="0"/>
-          <w:bottom w:val="nil" w:color="000000" w:sz="0" w:space="0"/>
-          <w:right w:val="nil" w:color="000000" w:sz="0" w:space="0"/>
-          <w:between w:val="nil" w:color="000000" w:sz="0" w:space="0"/>
-        </w:pBdr>
-        <w:ind w:left="1440" w:firstLine="720"/>
-        <w:rPr>
-          <w:rFonts w:ascii="Calibri" w:hAnsi="Calibri" w:eastAsia="Calibri" w:cs="Calibri"/>
-          <w:color w:val="000000"/>
-          <w:sz w:val="20"/>
-          <w:szCs w:val="20"/>
-        </w:rPr>
-      </w:pPr>
       <w:r>
         <w:rPr>
           <w:rFonts w:ascii="Calibri" w:hAnsi="Calibri" w:eastAsia="Calibri" w:cs="Calibri"/>
@@ -911,7 +1323,52 @@
           <w:sz w:val="20"/>
           <w:szCs w:val="20"/>
         </w:rPr>
-        <w:t>React,</w:t>
+        <w:t>React</w:t>
+      </w:r>
+      <w:r>
+        <w:rPr>
+          <w:rFonts w:ascii="Calibri" w:hAnsi="Calibri" w:eastAsia="Calibri" w:cs="Calibri"/>
+          <w:color w:val="000000" w:themeColor="text1" w:themeTint="FF" w:themeShade="FF"/>
+          <w:sz w:val="20"/>
+          <w:szCs w:val="20"/>
+        </w:rPr>
+        <w:t xml:space="preserve">. </w:t>
+      </w:r>
+      <w:r>
+        <w:rPr>
+          <w:rFonts w:ascii="Calibri" w:hAnsi="Calibri" w:eastAsia="Calibri" w:cs="Calibri"/>
+          <w:color w:val="000000" w:themeColor="text1" w:themeTint="FF" w:themeShade="FF"/>
+          <w:sz w:val="20"/>
+          <w:szCs w:val="20"/>
+        </w:rPr>
+        <w:t>Js</w:t>
+      </w:r>
+      <w:r>
+        <w:rPr>
+          <w:rFonts w:ascii="Calibri" w:hAnsi="Calibri" w:eastAsia="Calibri" w:cs="Calibri"/>
+          <w:color w:val="000000" w:themeColor="text1" w:themeTint="FF" w:themeShade="FF"/>
+          <w:sz w:val="20"/>
+          <w:szCs w:val="20"/>
+        </w:rPr>
+        <w:t xml:space="preserve"> </w:t>
+      </w:r>
+      <w:r>
+        <w:rPr>
+          <w:rFonts w:ascii="Calibri" w:hAnsi="Calibri" w:eastAsia="Calibri" w:cs="Calibri"/>
+          <w:color w:val="000000" w:themeColor="text1" w:themeTint="FF" w:themeShade="FF"/>
+          <w:sz w:val="20"/>
+          <w:szCs w:val="20"/>
+        </w:rPr>
+        <w:t>,</w:t>
+      </w:r>
+      <w:r>
+        <w:rPr>
+          <w:rFonts w:ascii="Calibri" w:hAnsi="Calibri" w:eastAsia="Calibri" w:cs="Calibri"/>
+          <w:color w:val="000000" w:themeColor="text1" w:themeTint="FF" w:themeShade="FF"/>
+          <w:sz w:val="20"/>
+          <w:szCs w:val="20"/>
+        </w:rPr>
+        <w:t xml:space="preserve"> React Native,</w:t>
       </w:r>
       <w:r>
         <w:rPr>
@@ -948,6 +1405,15 @@
           <w:szCs w:val="20"/>
         </w:rPr>
         <w:t xml:space="preserve"> Apache Tomcat, Jenkins</w:t>
+      </w:r>
+      <w:r>
+        <w:rPr>
+          <w:rFonts w:ascii="Calibri" w:hAnsi="Calibri" w:eastAsia="Calibri" w:cs="Calibri"/>
+          <w:color w:val="000000" w:themeColor="text1" w:themeTint="FF" w:themeShade="FF"/>
+          <w:sz w:val="20"/>
+          <w:szCs w:val="20"/>
+        </w:rPr>
+        <w:t xml:space="preserve"> </w:t>
       </w:r>
     </w:p>
     <w:p w14:noSpellErr="1">
@@ -1451,15 +1917,7 @@
           <w:sz w:val="20"/>
           <w:szCs w:val="20"/>
         </w:rPr>
-        <w:t>ceremonies, and</w:t>
-      </w:r>
-      <w:r>
-        <w:rPr>
-          <w:rFonts w:ascii="Calibri" w:hAnsi="Calibri" w:eastAsia="Calibri" w:cs="Calibri"/>
-          <w:sz w:val="20"/>
-          <w:szCs w:val="20"/>
-        </w:rPr>
-        <w:t xml:space="preserve"> practicing CI/CD methodology</w:t>
+        <w:t>ceremonies</w:t>
       </w:r>
       <w:r>
         <w:rPr>
@@ -2426,7 +2884,7 @@
         <w:t>New York, NY</w:t>
       </w:r>
     </w:p>
-    <w:p w14:noSpellErr="1">
+    <w:p>
       <w:pPr>
         <w:pBdr>
           <w:top w:val="nil" w:color="000000" w:sz="0" w:space="0"/>
@@ -2461,7 +2919,25 @@
           <w:sz w:val="20"/>
           <w:szCs w:val="20"/>
         </w:rPr>
-        <w:t xml:space="preserve">/Event Director </w:t>
+        <w:t>/Event Director</w:t>
+      </w:r>
+      <w:r>
+        <w:rPr>
+          <w:rFonts w:ascii="Calibri" w:hAnsi="Calibri" w:eastAsia="Calibri" w:cs="Calibri"/>
+          <w:color w:val="000000" w:themeColor="text1" w:themeTint="FF" w:themeShade="FF"/>
+          <w:sz w:val="20"/>
+          <w:szCs w:val="20"/>
+        </w:rPr>
+        <w:t>/Judge</w:t>
+      </w:r>
+      <w:r>
+        <w:rPr>
+          <w:rFonts w:ascii="Calibri" w:hAnsi="Calibri" w:eastAsia="Calibri" w:cs="Calibri"/>
+          <w:color w:val="000000" w:themeColor="text1" w:themeTint="FF" w:themeShade="FF"/>
+          <w:sz w:val="20"/>
+          <w:szCs w:val="20"/>
+        </w:rPr>
+        <w:t xml:space="preserve"> </w:t>
       </w:r>
       <w:r>
         <w:tab/>
@@ -2491,6 +2967,15 @@
           <w:szCs w:val="20"/>
         </w:rPr>
         <w:t>May 2021</w:t>
+      </w:r>
+      <w:r>
+        <w:rPr>
+          <w:rFonts w:ascii="Calibri" w:hAnsi="Calibri" w:eastAsia="Calibri" w:cs="Calibri"/>
+          <w:color w:val="000000" w:themeColor="text1" w:themeTint="FF" w:themeShade="FF"/>
+          <w:sz w:val="20"/>
+          <w:szCs w:val="20"/>
+        </w:rPr>
+        <w:t>, April 2023</w:t>
       </w:r>
     </w:p>
     <w:p>
@@ -2690,6 +3175,87 @@
     </w:p>
     <w:p>
       <w:pPr>
+        <w:pStyle w:val="Normal"/>
+        <w:numPr>
+          <w:ilvl w:val="0"/>
+          <w:numId w:val="5"/>
+        </w:numPr>
+        <w:pBdr>
+          <w:top w:val="nil" w:color="000000" w:sz="0" w:space="0"/>
+          <w:left w:val="nil" w:color="000000" w:sz="0" w:space="0"/>
+          <w:bottom w:val="nil" w:color="000000" w:sz="0" w:space="0"/>
+          <w:right w:val="nil" w:color="000000" w:sz="0" w:space="0"/>
+          <w:between w:val="nil" w:color="000000" w:sz="0" w:space="0"/>
+        </w:pBdr>
+        <w:tabs>
+          <w:tab w:val="left" w:leader="none" w:pos="820"/>
+        </w:tabs>
+        <w:spacing w:before="12"/>
+        <w:ind w:right="243"/>
+        <w:rPr>
+          <w:rFonts w:ascii="Calibri" w:hAnsi="Calibri" w:eastAsia="Calibri" w:cs="Calibri"/>
+          <w:color w:val="000000" w:themeColor="text1" w:themeTint="FF" w:themeShade="FF"/>
+          <w:sz w:val="20"/>
+          <w:szCs w:val="20"/>
+        </w:rPr>
+      </w:pPr>
+      <w:r>
+        <w:rPr>
+          <w:rFonts w:ascii="Calibri" w:hAnsi="Calibri" w:eastAsia="Calibri" w:cs="Calibri"/>
+          <w:color w:val="000000" w:themeColor="text1" w:themeTint="FF" w:themeShade="FF"/>
+          <w:sz w:val="20"/>
+          <w:szCs w:val="20"/>
+        </w:rPr>
+        <w:t xml:space="preserve">Engaged </w:t>
+      </w:r>
+      <w:r>
+        <w:rPr>
+          <w:rFonts w:ascii="Calibri" w:hAnsi="Calibri" w:eastAsia="Calibri" w:cs="Calibri"/>
+          <w:color w:val="000000" w:themeColor="text1" w:themeTint="FF" w:themeShade="FF"/>
+          <w:sz w:val="20"/>
+          <w:szCs w:val="20"/>
+        </w:rPr>
+        <w:t>and provided guidance to</w:t>
+      </w:r>
+      <w:r>
+        <w:rPr>
+          <w:rFonts w:ascii="Calibri" w:hAnsi="Calibri" w:eastAsia="Calibri" w:cs="Calibri"/>
+          <w:color w:val="000000" w:themeColor="text1" w:themeTint="FF" w:themeShade="FF"/>
+          <w:sz w:val="20"/>
+          <w:szCs w:val="20"/>
+        </w:rPr>
+        <w:t xml:space="preserve"> participants at Sunflower Hack 2023 as a Judge, collaborat</w:t>
+      </w:r>
+      <w:r>
+        <w:rPr>
+          <w:rFonts w:ascii="Calibri" w:hAnsi="Calibri" w:eastAsia="Calibri" w:cs="Calibri"/>
+          <w:color w:val="000000" w:themeColor="text1" w:themeTint="FF" w:themeShade="FF"/>
+          <w:sz w:val="20"/>
+          <w:szCs w:val="20"/>
+        </w:rPr>
+        <w:t>ing</w:t>
+      </w:r>
+      <w:r>
+        <w:rPr>
+          <w:rFonts w:ascii="Calibri" w:hAnsi="Calibri" w:eastAsia="Calibri" w:cs="Calibri"/>
+          <w:color w:val="000000" w:themeColor="text1" w:themeTint="FF" w:themeShade="FF"/>
+          <w:sz w:val="20"/>
+          <w:szCs w:val="20"/>
+        </w:rPr>
+        <w:t xml:space="preserve"> with other judges </w:t>
+      </w:r>
+      <w:r>
+        <w:rPr>
+          <w:rFonts w:ascii="Calibri" w:hAnsi="Calibri" w:eastAsia="Calibri" w:cs="Calibri"/>
+          <w:color w:val="000000" w:themeColor="text1" w:themeTint="FF" w:themeShade="FF"/>
+          <w:sz w:val="20"/>
+          <w:szCs w:val="20"/>
+        </w:rPr>
+        <w:t xml:space="preserve">. </w:t>
+      </w:r>
+    </w:p>
+    <w:p>
+      <w:pPr>
         <w:tabs>
           <w:tab w:val="left" w:leader="none" w:pos="100"/>
           <w:tab w:val="right" w:leader="none" w:pos="10980"/>
@@ -2814,285 +3380,6 @@
         <w:t xml:space="preserve"> in creating their schedules, and advising on the transition to college.</w:t>
       </w:r>
     </w:p>
-    <w:p>
-      <w:pPr>
-        <w:pBdr>
-          <w:bottom w:val="single" w:color="000000" w:sz="4" w:space="1"/>
-        </w:pBdr>
-        <w:rPr>
-          <w:rFonts w:ascii="Calibri" w:hAnsi="Calibri" w:eastAsia="Calibri" w:cs="Calibri"/>
-          <w:b w:val="1"/>
-          <w:bCs w:val="1"/>
-          <w:sz w:val="20"/>
-          <w:szCs w:val="20"/>
-        </w:rPr>
-      </w:pPr>
-    </w:p>
-    <w:p>
-      <w:pPr>
-        <w:pBdr>
-          <w:bottom w:val="single" w:color="000000" w:sz="4" w:space="1"/>
-        </w:pBdr>
-        <w:rPr>
-          <w:rFonts w:ascii="Calibri" w:hAnsi="Calibri" w:eastAsia="Calibri" w:cs="Calibri"/>
-          <w:b w:val="1"/>
-          <w:bCs w:val="1"/>
-          <w:sz w:val="20"/>
-          <w:szCs w:val="20"/>
-        </w:rPr>
-      </w:pPr>
-      <w:r>
-        <w:rPr>
-          <w:rFonts w:ascii="Calibri" w:hAnsi="Calibri" w:eastAsia="Calibri" w:cs="Calibri"/>
-          <w:b w:val="1"/>
-          <w:bCs w:val="1"/>
-          <w:sz w:val="20"/>
-          <w:szCs w:val="20"/>
-        </w:rPr>
-        <w:t>ACADEMIC PROJECTS</w:t>
-      </w:r>
-    </w:p>
-    <w:p>
-      <w:pPr>
-        <w:tabs>
-          <w:tab w:val="left" w:leader="none" w:pos="100"/>
-          <w:tab w:val="right" w:leader="none" w:pos="10980"/>
-        </w:tabs>
-        <w:rPr>
-          <w:rFonts w:ascii="Calibri" w:hAnsi="Calibri" w:eastAsia="Calibri" w:cs="Calibri"/>
-          <w:b w:val="1"/>
-          <w:bCs w:val="1"/>
-          <w:sz w:val="20"/>
-          <w:szCs w:val="20"/>
-        </w:rPr>
-      </w:pPr>
-      <w:r>
-        <w:rPr>
-          <w:rFonts w:ascii="Calibri" w:hAnsi="Calibri" w:eastAsia="Calibri" w:cs="Calibri"/>
-          <w:b w:val="1"/>
-          <w:bCs w:val="1"/>
-          <w:sz w:val="20"/>
-          <w:szCs w:val="20"/>
-        </w:rPr>
-        <w:t xml:space="preserve">Pley </w:t>
-      </w:r>
-      <w:r>
-        <w:tab/>
-      </w:r>
-      <w:r>
-        <w:rPr>
-          <w:rFonts w:ascii="Calibri" w:hAnsi="Calibri" w:eastAsia="Calibri" w:cs="Calibri"/>
-          <w:sz w:val="20"/>
-          <w:szCs w:val="20"/>
-        </w:rPr>
-        <w:t>October 2021</w:t>
-      </w:r>
-    </w:p>
-    <w:p>
-      <w:pPr>
-        <w:pStyle w:val="ListParagraph"/>
-        <w:numPr>
-          <w:ilvl w:val="0"/>
-          <w:numId w:val="10"/>
-        </w:numPr>
-        <w:tabs>
-          <w:tab w:val="left" w:leader="none" w:pos="100"/>
-          <w:tab w:val="right" w:leader="none" w:pos="10800"/>
-        </w:tabs>
-        <w:rPr>
-          <w:rFonts w:ascii="Calibri" w:hAnsi="Calibri" w:eastAsia="Calibri" w:cs="Calibri"/>
-          <w:sz w:val="20"/>
-          <w:szCs w:val="20"/>
-        </w:rPr>
-      </w:pPr>
-      <w:bookmarkStart w:name="_Int_f3Eiziai" w:id="1076545890"/>
-      <w:r>
-        <w:rPr>
-          <w:rFonts w:ascii="Calibri" w:hAnsi="Calibri" w:eastAsia="Calibri" w:cs="Calibri"/>
-          <w:sz w:val="20"/>
-          <w:szCs w:val="20"/>
-        </w:rPr>
-        <w:t>Worked</w:t>
-      </w:r>
-      <w:bookmarkEnd w:id="1076545890"/>
-      <w:r>
-        <w:rPr>
-          <w:rFonts w:ascii="Calibri" w:hAnsi="Calibri" w:eastAsia="Calibri" w:cs="Calibri"/>
-          <w:sz w:val="20"/>
-          <w:szCs w:val="20"/>
-        </w:rPr>
-        <w:t xml:space="preserve"> with a team of 5 to create a full-stack web application </w:t>
-      </w:r>
-      <w:bookmarkStart w:name="_Int_K9tqshqI" w:id="1927210612"/>
-      <w:r>
-        <w:rPr>
-          <w:rFonts w:ascii="Calibri" w:hAnsi="Calibri" w:eastAsia="Calibri" w:cs="Calibri"/>
-          <w:sz w:val="20"/>
-          <w:szCs w:val="20"/>
-        </w:rPr>
-        <w:t>similar to</w:t>
-      </w:r>
-      <w:bookmarkEnd w:id="1927210612"/>
-      <w:r>
-        <w:rPr>
-          <w:rFonts w:ascii="Calibri" w:hAnsi="Calibri" w:eastAsia="Calibri" w:cs="Calibri"/>
-          <w:sz w:val="20"/>
-          <w:szCs w:val="20"/>
-        </w:rPr>
-        <w:t xml:space="preserve"> the application Yelp, </w:t>
-      </w:r>
-      <w:r>
-        <w:rPr>
-          <w:rFonts w:ascii="Calibri" w:hAnsi="Calibri" w:eastAsia="Calibri" w:cs="Calibri"/>
-          <w:sz w:val="20"/>
-          <w:szCs w:val="20"/>
-        </w:rPr>
-        <w:t>utilizing</w:t>
-      </w:r>
-      <w:r>
-        <w:rPr>
-          <w:rFonts w:ascii="Calibri" w:hAnsi="Calibri" w:eastAsia="Calibri" w:cs="Calibri"/>
-          <w:sz w:val="20"/>
-          <w:szCs w:val="20"/>
-        </w:rPr>
-        <w:t xml:space="preserve"> technologies such as Java, Spring Boot, SQL, React, JavaScript, and AWS. </w:t>
-      </w:r>
-    </w:p>
-    <w:p>
-      <w:pPr>
-        <w:pStyle w:val="ListParagraph"/>
-        <w:numPr>
-          <w:ilvl w:val="0"/>
-          <w:numId w:val="10"/>
-        </w:numPr>
-        <w:tabs>
-          <w:tab w:val="left" w:leader="none" w:pos="100"/>
-          <w:tab w:val="right" w:leader="none" w:pos="10800"/>
-        </w:tabs>
-        <w:rPr>
-          <w:rFonts w:ascii="Calibri" w:hAnsi="Calibri" w:eastAsia="Calibri" w:cs="Calibri"/>
-          <w:sz w:val="20"/>
-          <w:szCs w:val="20"/>
-        </w:rPr>
-      </w:pPr>
-      <w:r>
-        <w:rPr>
-          <w:rFonts w:ascii="Calibri" w:hAnsi="Calibri" w:eastAsia="Calibri" w:cs="Calibri"/>
-          <w:sz w:val="20"/>
-          <w:szCs w:val="20"/>
-        </w:rPr>
-        <w:t>Focused on implementing backend functionalities, testing mapped requests on Postman, and assisting on AWS deployment.</w:t>
-      </w:r>
-    </w:p>
-    <w:p>
-      <w:pPr>
-        <w:tabs>
-          <w:tab w:val="left" w:leader="none" w:pos="100"/>
-          <w:tab w:val="right" w:leader="none" w:pos="10980"/>
-        </w:tabs>
-        <w:rPr>
-          <w:rFonts w:ascii="Calibri" w:hAnsi="Calibri" w:eastAsia="Calibri" w:cs="Calibri"/>
-          <w:sz w:val="20"/>
-          <w:szCs w:val="20"/>
-        </w:rPr>
-      </w:pPr>
-      <w:r>
-        <w:rPr>
-          <w:rFonts w:ascii="Calibri" w:hAnsi="Calibri" w:eastAsia="Calibri" w:cs="Calibri"/>
-          <w:b w:val="1"/>
-          <w:bCs w:val="1"/>
-          <w:sz w:val="20"/>
-          <w:szCs w:val="20"/>
-        </w:rPr>
-        <w:t>AccuPlanner</w:t>
-      </w:r>
-      <w:r>
-        <w:tab/>
-      </w:r>
-      <w:r>
-        <w:rPr>
-          <w:rFonts w:ascii="Calibri" w:hAnsi="Calibri" w:eastAsia="Calibri" w:cs="Calibri"/>
-          <w:sz w:val="20"/>
-          <w:szCs w:val="20"/>
-        </w:rPr>
-        <w:t xml:space="preserve">     February 2021 – April 2021</w:t>
-      </w:r>
-    </w:p>
-    <w:p>
-      <w:pPr>
-        <w:pStyle w:val="ListParagraph"/>
-        <w:numPr>
-          <w:ilvl w:val="0"/>
-          <w:numId w:val="8"/>
-        </w:numPr>
-        <w:tabs>
-          <w:tab w:val="left" w:leader="none" w:pos="100"/>
-          <w:tab w:val="right" w:leader="none" w:pos="10800"/>
-        </w:tabs>
-        <w:rPr>
-          <w:rFonts w:ascii="Calibri" w:hAnsi="Calibri" w:eastAsia="Calibri" w:cs="Calibri"/>
-          <w:sz w:val="20"/>
-          <w:szCs w:val="20"/>
-        </w:rPr>
-      </w:pPr>
-      <w:r>
-        <w:rPr>
-          <w:rFonts w:ascii="Calibri" w:hAnsi="Calibri" w:eastAsia="Calibri" w:cs="Calibri"/>
-          <w:sz w:val="20"/>
-          <w:szCs w:val="20"/>
-        </w:rPr>
-        <w:t xml:space="preserve">Collaborated in a team of three to develop a to-do list application on Android Studio, programmed in Java and XML. </w:t>
-      </w:r>
-    </w:p>
-    <w:p>
-      <w:pPr>
-        <w:pStyle w:val="ListParagraph"/>
-        <w:numPr>
-          <w:ilvl w:val="0"/>
-          <w:numId w:val="8"/>
-        </w:numPr>
-        <w:tabs>
-          <w:tab w:val="left" w:leader="none" w:pos="100"/>
-          <w:tab w:val="right" w:leader="none" w:pos="10800"/>
-        </w:tabs>
-        <w:rPr>
-          <w:rFonts w:ascii="Calibri" w:hAnsi="Calibri" w:eastAsia="Calibri" w:cs="Calibri"/>
-          <w:sz w:val="20"/>
-          <w:szCs w:val="20"/>
-        </w:rPr>
-      </w:pPr>
-      <w:r>
-        <w:rPr>
-          <w:rFonts w:ascii="Calibri" w:hAnsi="Calibri" w:eastAsia="Calibri" w:cs="Calibri"/>
-          <w:sz w:val="20"/>
-          <w:szCs w:val="20"/>
-        </w:rPr>
-        <w:t>Implemented a navigation drawer to access the hamburger menu, a profile entry page, and designed the application logo.</w:t>
-      </w:r>
-    </w:p>
-    <w:p>
-      <w:pPr>
-        <w:pStyle w:val="Normal"/>
-        <w:pBdr>
-          <w:top w:val="nil" w:color="000000" w:sz="0" w:space="0"/>
-          <w:left w:val="nil" w:color="000000" w:sz="0" w:space="0"/>
-          <w:bottom w:val="nil" w:color="000000" w:sz="0" w:space="0"/>
-          <w:right w:val="nil" w:color="000000" w:sz="0" w:space="0"/>
-          <w:between w:val="nil" w:color="000000" w:sz="0" w:space="0"/>
-        </w:pBdr>
-        <w:tabs>
-          <w:tab w:val="left" w:leader="none" w:pos="820"/>
-        </w:tabs>
-        <w:spacing w:before="12"/>
-        <w:ind w:left="0" w:right="243"/>
-        <w:rPr>
-          <w:rFonts w:ascii="Calibri" w:hAnsi="Calibri" w:eastAsia="Calibri" w:cs="Calibri"/>
-          <w:color w:val="000000" w:themeColor="text1" w:themeTint="FF" w:themeShade="FF"/>
-          <w:sz w:val="20"/>
-          <w:szCs w:val="20"/>
-        </w:rPr>
-      </w:pPr>
-    </w:p>
     <w:sectPr>
       <w:pgSz w:w="12240" w:h="15840" w:orient="portrait"/>
       <w:pgMar w:top="360" w:right="450" w:bottom="144" w:left="630" w:header="720" w:footer="720" w:gutter="0"/>
@@ -3106,6 +3393,9 @@
 <file path=word/intelligence2.xml><?xml version="1.0" encoding="utf-8"?>
 <int2:intelligence xmlns:int2="http://schemas.microsoft.com/office/intelligence/2020/intelligence">
   <int2:observations>
+    <int2:textHash int2:hashCode="k/i7DrLGWbhWlE" int2:id="q7VPFkmd">
+      <int2:state int2:type="AugLoop_Text_Critique" int2:value="Rejected"/>
+    </int2:textHash>
     <int2:textHash int2:hashCode="Q3hORk9mv8AlSj" int2:id="1LOTMEaU">
       <int2:state int2:type="AugLoop_Text_Critique" int2:value="Rejected"/>
     </int2:textHash>
@@ -3133,6 +3423,9 @@
     <int2:textHash int2:hashCode="gcHx9DPYjIOt5w" int2:id="Eb0SIgsj">
       <int2:state int2:type="AugLoop_Text_Critique" int2:value="Rejected"/>
     </int2:textHash>
+    <int2:bookmark int2:bookmarkName="_Int_Fv6UKzsA" int2:invalidationBookmarkName="" int2:hashCode="dalNooyseA++F1" int2:id="oGZtFlVQ">
+      <int2:state int2:type="AugLoop_Text_Critique" int2:value="Rejected"/>
+    </int2:bookmark>
     <int2:bookmark int2:bookmarkName="_Int_CtczP4y8" int2:invalidationBookmarkName="" int2:hashCode="23zClPtgxu/nnv" int2:id="UBcR3Adb">
       <int2:state int2:type="AugLoop_Text_Critique" int2:value="Rejected"/>
     </int2:bookmark>
@@ -3151,13 +3444,7 @@
     <int2:bookmark int2:bookmarkName="_Int_aW1rcp9u" int2:invalidationBookmarkName="" int2:hashCode="s0rC+K0BqIGXZi" int2:id="hLnhzNzq">
       <int2:state int2:type="AugLoop_Text_Critique" int2:value="Rejected"/>
     </int2:bookmark>
-    <int2:bookmark int2:bookmarkName="_Int_CISetjyi" int2:invalidationBookmarkName="" int2:hashCode="Vb05Zgw0Pg2sWt" int2:id="YDIbn39k">
-      <int2:state int2:type="AugLoop_Text_Critique" int2:value="Rejected"/>
-    </int2:bookmark>
     <int2:bookmark int2:bookmarkName="_Int_GYKRKG6p" int2:invalidationBookmarkName="" int2:hashCode="krKfGGj8DvuAKi" int2:id="1bUD1wcZ">
-      <int2:state int2:type="AugLoop_Text_Critique" int2:value="Rejected"/>
-    </int2:bookmark>
-    <int2:bookmark int2:bookmarkName="_Int_FGjp5mvA" int2:invalidationBookmarkName="" int2:hashCode="E1+Tt6RJBbZOzq" int2:id="uS18R289">
       <int2:state int2:type="AugLoop_Text_Critique" int2:value="Rejected"/>
     </int2:bookmark>
   </int2:observations>
@@ -3167,6 +3454,118 @@
 
 <file path=word/numbering.xml><?xml version="1.0" encoding="utf-8"?>
 <w:numbering xmlns:wpc="http://schemas.microsoft.com/office/word/2010/wordprocessingCanvas" xmlns:cx="http://schemas.microsoft.com/office/drawing/2014/chartex" xmlns:cx1="http://schemas.microsoft.com/office/drawing/2015/9/8/chartex" xmlns:cx2="http://schemas.microsoft.com/office/drawing/2015/10/21/chartex" xmlns:cx3="http://schemas.microsoft.com/office/drawing/2016/5/9/chartex" xmlns:cx4="http://schemas.microsoft.com/office/drawing/2016/5/10/chartex" xmlns:cx5="http://schemas.microsoft.com/office/drawing/2016/5/11/chartex" xmlns:cx6="http://schemas.microsoft.com/office/drawing/2016/5/12/chartex" xmlns:cx7="http://schemas.microsoft.com/office/drawing/2016/5/13/chartex" xmlns:cx8="http://schemas.microsoft.com/office/drawing/2016/5/14/chartex" xmlns:mc="http://schemas.openxmlformats.org/markup-compatibility/2006" xmlns:aink="http://schemas.microsoft.com/office/drawing/2016/ink" xmlns:am3d="http://schemas.microsoft.com/office/drawing/2017/model3d" xmlns:o="urn:schemas-microsoft-com:office:office" xmlns:oel="http://schemas.microsoft.com/office/2019/extlst" xmlns:r="http://schemas.openxmlformats.org/officeDocument/2006/relationships" xmlns:m="http://schemas.openxmlformats.org/officeDocument/2006/math" xmlns:v="urn:schemas-microsoft-com:vml" xmlns:wp14="http://schemas.microsoft.com/office/word/2010/wordprocessingDrawing" xmlns:wp="http://schemas.openxmlformats.org/drawingml/2006/wordprocessingDrawing" xmlns:w10="urn:schemas-microsoft-com:office:word" xmlns:w="http://schemas.openxmlformats.org/wordprocessingml/2006/main" xmlns:w14="http://schemas.microsoft.com/office/word/2010/wordml" xmlns:w15="http://schemas.microsoft.com/office/word/2012/wordml" xmlns:w16cex="http://schemas.microsoft.com/office/word/2018/wordml/cex" xmlns:w16cid="http://schemas.microsoft.com/office/word/2016/wordml/cid" xmlns:w16="http://schemas.microsoft.com/office/word/2018/wordml" xmlns:w16sdtdh="http://schemas.microsoft.com/office/word/2020/wordml/sdtdatahash" xmlns:w16se="http://schemas.microsoft.com/office/word/2015/wordml/symex" xmlns:wpg="http://schemas.microsoft.com/office/word/2010/wordprocessingGroup" xmlns:wpi="http://schemas.microsoft.com/office/word/2010/wordprocessingInk" xmlns:wne="http://schemas.microsoft.com/office/word/2006/wordml" xmlns:wps="http://schemas.microsoft.com/office/word/2010/wordprocessingShape" mc:Ignorable="w14 w15 w16se w16cid w16 w16cex w16sdtdh wp14">
+  <w:abstractNum xmlns:w="http://schemas.openxmlformats.org/wordprocessingml/2006/main" w:abstractNumId="14">
+    <w:nsid w:val="51841b84"/>
+    <w:multiLevelType xmlns:w="http://schemas.openxmlformats.org/wordprocessingml/2006/main" w:val="hybridMultilevel"/>
+    <w:lvl xmlns:w="http://schemas.openxmlformats.org/wordprocessingml/2006/main" w:ilvl="0">
+      <w:start w:val="1"/>
+      <w:numFmt w:val="bullet"/>
+      <w:lvlText w:val=""/>
+      <w:lvlJc w:val="left"/>
+      <w:pPr>
+        <w:ind w:left="720" w:hanging="360"/>
+      </w:pPr>
+      <w:rPr>
+        <w:rFonts w:hint="default" w:ascii="Symbol" w:hAnsi="Symbol"/>
+      </w:rPr>
+    </w:lvl>
+    <w:lvl xmlns:w="http://schemas.openxmlformats.org/wordprocessingml/2006/main" w:ilvl="1">
+      <w:start w:val="1"/>
+      <w:numFmt w:val="bullet"/>
+      <w:lvlText w:val="o"/>
+      <w:lvlJc w:val="left"/>
+      <w:pPr>
+        <w:ind w:left="1440" w:hanging="360"/>
+      </w:pPr>
+      <w:rPr>
+        <w:rFonts w:hint="default" w:ascii="Courier New" w:hAnsi="Courier New"/>
+      </w:rPr>
+    </w:lvl>
+    <w:lvl xmlns:w="http://schemas.openxmlformats.org/wordprocessingml/2006/main" w:ilvl="2">
+      <w:start w:val="1"/>
+      <w:numFmt w:val="bullet"/>
+      <w:lvlText w:val=""/>
+      <w:lvlJc w:val="left"/>
+      <w:pPr>
+        <w:ind w:left="2160" w:hanging="360"/>
+      </w:pPr>
+      <w:rPr>
+        <w:rFonts w:hint="default" w:ascii="Wingdings" w:hAnsi="Wingdings"/>
+      </w:rPr>
+    </w:lvl>
+    <w:lvl xmlns:w="http://schemas.openxmlformats.org/wordprocessingml/2006/main" w:ilvl="3">
+      <w:start w:val="1"/>
+      <w:numFmt w:val="bullet"/>
+      <w:lvlText w:val=""/>
+      <w:lvlJc w:val="left"/>
+      <w:pPr>
+        <w:ind w:left="2880" w:hanging="360"/>
+      </w:pPr>
+      <w:rPr>
+        <w:rFonts w:hint="default" w:ascii="Symbol" w:hAnsi="Symbol"/>
+      </w:rPr>
+    </w:lvl>
+    <w:lvl xmlns:w="http://schemas.openxmlformats.org/wordprocessingml/2006/main" w:ilvl="4">
+      <w:start w:val="1"/>
+      <w:numFmt w:val="bullet"/>
+      <w:lvlText w:val="o"/>
+      <w:lvlJc w:val="left"/>
+      <w:pPr>
+        <w:ind w:left="3600" w:hanging="360"/>
+      </w:pPr>
+      <w:rPr>
+        <w:rFonts w:hint="default" w:ascii="Courier New" w:hAnsi="Courier New"/>
+      </w:rPr>
+    </w:lvl>
+    <w:lvl xmlns:w="http://schemas.openxmlformats.org/wordprocessingml/2006/main" w:ilvl="5">
+      <w:start w:val="1"/>
+      <w:numFmt w:val="bullet"/>
+      <w:lvlText w:val=""/>
+      <w:lvlJc w:val="left"/>
+      <w:pPr>
+        <w:ind w:left="4320" w:hanging="360"/>
+      </w:pPr>
+      <w:rPr>
+        <w:rFonts w:hint="default" w:ascii="Wingdings" w:hAnsi="Wingdings"/>
+      </w:rPr>
+    </w:lvl>
+    <w:lvl xmlns:w="http://schemas.openxmlformats.org/wordprocessingml/2006/main" w:ilvl="6">
+      <w:start w:val="1"/>
+      <w:numFmt w:val="bullet"/>
+      <w:lvlText w:val=""/>
+      <w:lvlJc w:val="left"/>
+      <w:pPr>
+        <w:ind w:left="5040" w:hanging="360"/>
+      </w:pPr>
+      <w:rPr>
+        <w:rFonts w:hint="default" w:ascii="Symbol" w:hAnsi="Symbol"/>
+      </w:rPr>
+    </w:lvl>
+    <w:lvl xmlns:w="http://schemas.openxmlformats.org/wordprocessingml/2006/main" w:ilvl="7">
+      <w:start w:val="1"/>
+      <w:numFmt w:val="bullet"/>
+      <w:lvlText w:val="o"/>
+      <w:lvlJc w:val="left"/>
+      <w:pPr>
+        <w:ind w:left="5760" w:hanging="360"/>
+      </w:pPr>
+      <w:rPr>
+        <w:rFonts w:hint="default" w:ascii="Courier New" w:hAnsi="Courier New"/>
+      </w:rPr>
+    </w:lvl>
+    <w:lvl xmlns:w="http://schemas.openxmlformats.org/wordprocessingml/2006/main" w:ilvl="8">
+      <w:start w:val="1"/>
+      <w:numFmt w:val="bullet"/>
+      <w:lvlText w:val=""/>
+      <w:lvlJc w:val="left"/>
+      <w:pPr>
+        <w:ind w:left="6480" w:hanging="360"/>
+      </w:pPr>
+      <w:rPr>
+        <w:rFonts w:hint="default" w:ascii="Wingdings" w:hAnsi="Wingdings"/>
+      </w:rPr>
+    </w:lvl>
+  </w:abstractNum>
   <w:abstractNum w:abstractNumId="0" w15:restartNumberingAfterBreak="0">
     <w:nsid w:val="05A706AB"/>
     <w:multiLevelType w:val="multilevel"/>
@@ -4777,6 +5176,9 @@
       </w:rPr>
     </w:lvl>
   </w:abstractNum>
+  <w:num w:numId="15">
+    <w:abstractNumId w:val="14"/>
+  </w:num>
   <w:num w:numId="1" w16cid:durableId="1783725462">
     <w:abstractNumId w:val="3"/>
   </w:num>

</xml_diff>

<commit_message>
updating resume and hobbies
</commit_message>
<xml_diff>
--- a/documents/BonsolResume.docx
+++ b/documents/BonsolResume.docx
@@ -1,6 +1,6 @@
 
 <file path=word/document.xml><?xml version="1.0" encoding="utf-8"?>
-<w:document xmlns:wpc="http://schemas.microsoft.com/office/word/2010/wordprocessingCanvas" xmlns:cx="http://schemas.microsoft.com/office/drawing/2014/chartex" xmlns:cx1="http://schemas.microsoft.com/office/drawing/2015/9/8/chartex" xmlns:cx2="http://schemas.microsoft.com/office/drawing/2015/10/21/chartex" xmlns:cx3="http://schemas.microsoft.com/office/drawing/2016/5/9/chartex" xmlns:cx4="http://schemas.microsoft.com/office/drawing/2016/5/10/chartex" xmlns:cx5="http://schemas.microsoft.com/office/drawing/2016/5/11/chartex" xmlns:cx6="http://schemas.microsoft.com/office/drawing/2016/5/12/chartex" xmlns:cx7="http://schemas.microsoft.com/office/drawing/2016/5/13/chartex" xmlns:cx8="http://schemas.microsoft.com/office/drawing/2016/5/14/chartex" xmlns:mc="http://schemas.openxmlformats.org/markup-compatibility/2006" xmlns:aink="http://schemas.microsoft.com/office/drawing/2016/ink" xmlns:am3d="http://schemas.microsoft.com/office/drawing/2017/model3d" xmlns:o="urn:schemas-microsoft-com:office:office" xmlns:oel="http://schemas.microsoft.com/office/2019/extlst" xmlns:r="http://schemas.openxmlformats.org/officeDocument/2006/relationships" xmlns:m="http://schemas.openxmlformats.org/officeDocument/2006/math" xmlns:v="urn:schemas-microsoft-com:vml" xmlns:wp14="http://schemas.microsoft.com/office/word/2010/wordprocessingDrawing" xmlns:wp="http://schemas.openxmlformats.org/drawingml/2006/wordprocessingDrawing" xmlns:w10="urn:schemas-microsoft-com:office:word" xmlns:w="http://schemas.openxmlformats.org/wordprocessingml/2006/main" xmlns:w14="http://schemas.microsoft.com/office/word/2010/wordml" xmlns:w15="http://schemas.microsoft.com/office/word/2012/wordml" xmlns:w16cex="http://schemas.microsoft.com/office/word/2018/wordml/cex" xmlns:w16cid="http://schemas.microsoft.com/office/word/2016/wordml/cid" xmlns:w16="http://schemas.microsoft.com/office/word/2018/wordml" xmlns:w16sdtdh="http://schemas.microsoft.com/office/word/2020/wordml/sdtdatahash" xmlns:w16se="http://schemas.microsoft.com/office/word/2015/wordml/symex" xmlns:wpg="http://schemas.microsoft.com/office/word/2010/wordprocessingGroup" xmlns:wpi="http://schemas.microsoft.com/office/word/2010/wordprocessingInk" xmlns:wne="http://schemas.microsoft.com/office/word/2006/wordml" xmlns:wps="http://schemas.microsoft.com/office/word/2010/wordprocessingShape" mc:Ignorable="w14 w15 w16se w16cid w16 w16cex w16sdtdh wp14">
+<w:document xmlns:wpc="http://schemas.microsoft.com/office/word/2010/wordprocessingCanvas" xmlns:cx="http://schemas.microsoft.com/office/drawing/2014/chartex" xmlns:cx1="http://schemas.microsoft.com/office/drawing/2015/9/8/chartex" xmlns:cx2="http://schemas.microsoft.com/office/drawing/2015/10/21/chartex" xmlns:cx3="http://schemas.microsoft.com/office/drawing/2016/5/9/chartex" xmlns:cx4="http://schemas.microsoft.com/office/drawing/2016/5/10/chartex" xmlns:cx5="http://schemas.microsoft.com/office/drawing/2016/5/11/chartex" xmlns:cx6="http://schemas.microsoft.com/office/drawing/2016/5/12/chartex" xmlns:cx7="http://schemas.microsoft.com/office/drawing/2016/5/13/chartex" xmlns:cx8="http://schemas.microsoft.com/office/drawing/2016/5/14/chartex" xmlns:mc="http://schemas.openxmlformats.org/markup-compatibility/2006" xmlns:aink="http://schemas.microsoft.com/office/drawing/2016/ink" xmlns:am3d="http://schemas.microsoft.com/office/drawing/2017/model3d" xmlns:o="urn:schemas-microsoft-com:office:office" xmlns:oel="http://schemas.microsoft.com/office/2019/extlst" xmlns:r="http://schemas.openxmlformats.org/officeDocument/2006/relationships" xmlns:m="http://schemas.openxmlformats.org/officeDocument/2006/math" xmlns:v="urn:schemas-microsoft-com:vml" xmlns:wp14="http://schemas.microsoft.com/office/word/2010/wordprocessingDrawing" xmlns:wp="http://schemas.openxmlformats.org/drawingml/2006/wordprocessingDrawing" xmlns:w10="urn:schemas-microsoft-com:office:word" xmlns:w="http://schemas.openxmlformats.org/wordprocessingml/2006/main" xmlns:w14="http://schemas.microsoft.com/office/word/2010/wordml" xmlns:w15="http://schemas.microsoft.com/office/word/2012/wordml" xmlns:w16cex="http://schemas.microsoft.com/office/word/2018/wordml/cex" xmlns:w16cid="http://schemas.microsoft.com/office/word/2016/wordml/cid" xmlns:w16="http://schemas.microsoft.com/office/word/2018/wordml" xmlns:w16du="http://schemas.microsoft.com/office/word/2023/wordml/word16du" xmlns:w16sdtdh="http://schemas.microsoft.com/office/word/2020/wordml/sdtdatahash" xmlns:w16se="http://schemas.microsoft.com/office/word/2015/wordml/symex" xmlns:wpg="http://schemas.microsoft.com/office/word/2010/wordprocessingGroup" xmlns:wpi="http://schemas.microsoft.com/office/word/2010/wordprocessingInk" xmlns:wne="http://schemas.microsoft.com/office/word/2006/wordml" xmlns:wps="http://schemas.microsoft.com/office/word/2010/wordprocessingShape" mc:Ignorable="w14 w15 w16se w16cid w16 w16cex w16sdtdh w16du wp14">
   <w:body>
     <w:p>
       <w:pPr>
@@ -450,7 +450,7 @@
           <w:sz w:val="20"/>
           <w:szCs w:val="20"/>
         </w:rPr>
-        <w:t xml:space="preserve">exceptional </w:t>
+        <w:t>exceptional analytical, communication, leadership, and creative skills</w:t>
       </w:r>
       <w:r>
         <w:rPr>
@@ -459,7 +459,7 @@
           <w:sz w:val="20"/>
           <w:szCs w:val="20"/>
         </w:rPr>
-        <w:t xml:space="preserve">analytical, </w:t>
+        <w:t xml:space="preserve">. Passionate about promoting </w:t>
       </w:r>
       <w:r>
         <w:rPr>
@@ -468,7 +468,7 @@
           <w:sz w:val="20"/>
           <w:szCs w:val="20"/>
         </w:rPr>
-        <w:t>communication</w:t>
+        <w:t>gender equity, inclusion, and diversity</w:t>
       </w:r>
       <w:r>
         <w:rPr>
@@ -477,52 +477,159 @@
           <w:sz w:val="20"/>
           <w:szCs w:val="20"/>
         </w:rPr>
-        <w:t>, leadership, and creative skills</w:t>
-      </w:r>
-      <w:r>
+        <w:t xml:space="preserve"> in the tech industry. </w:t>
+      </w:r>
+    </w:p>
+    <w:p>
+      <w:pPr>
+        <w:pStyle w:val="ListParagraph"/>
+        <w:pBdr>
+          <w:top w:val="nil"/>
+          <w:left w:val="nil"/>
+          <w:bottom w:val="nil"/>
+          <w:right w:val="nil"/>
+          <w:between w:val="nil"/>
+        </w:pBdr>
+        <w:tabs>
+          <w:tab w:val="left" w:pos="820"/>
+        </w:tabs>
+        <w:ind w:left="0" w:right="360" w:firstLine="0"/>
         <w:rPr>
           <w:rFonts w:ascii="Calibri" w:hAnsi="Calibri" w:cs="Calibri"/>
           <w:color w:val="000000"/>
-          <w:sz w:val="20"/>
-          <w:szCs w:val="20"/>
-        </w:rPr>
-        <w:t xml:space="preserve">. Passionate about promoting </w:t>
-      </w:r>
-      <w:r>
-        <w:rPr>
-          <w:rFonts w:ascii="Calibri" w:hAnsi="Calibri" w:cs="Calibri"/>
-          <w:color w:val="000000"/>
-          <w:sz w:val="20"/>
-          <w:szCs w:val="20"/>
-        </w:rPr>
-        <w:t xml:space="preserve">gender equity, </w:t>
-      </w:r>
-      <w:r>
-        <w:rPr>
-          <w:rFonts w:ascii="Calibri" w:hAnsi="Calibri" w:cs="Calibri"/>
-          <w:color w:val="000000"/>
-          <w:sz w:val="20"/>
-          <w:szCs w:val="20"/>
-        </w:rPr>
-        <w:t>inclusion,</w:t>
-      </w:r>
-      <w:r>
-        <w:rPr>
-          <w:rFonts w:ascii="Calibri" w:hAnsi="Calibri" w:cs="Calibri"/>
-          <w:color w:val="000000"/>
-          <w:sz w:val="20"/>
-          <w:szCs w:val="20"/>
-        </w:rPr>
-        <w:t xml:space="preserve"> and diversity</w:t>
-      </w:r>
-      <w:r>
-        <w:rPr>
-          <w:rFonts w:ascii="Calibri" w:hAnsi="Calibri" w:cs="Calibri"/>
-          <w:color w:val="000000"/>
-          <w:sz w:val="20"/>
-          <w:szCs w:val="20"/>
-        </w:rPr>
-        <w:t xml:space="preserve"> in the tech industry. </w:t>
+          <w:sz w:val="16"/>
+          <w:szCs w:val="16"/>
+        </w:rPr>
+      </w:pPr>
+    </w:p>
+    <w:p>
+      <w:pPr>
+        <w:pBdr>
+          <w:bottom w:val="single" w:sz="4" w:space="1" w:color="000000"/>
+        </w:pBdr>
+        <w:rPr>
+          <w:rFonts w:ascii="Calibri" w:eastAsia="Calibri" w:hAnsi="Calibri" w:cs="Calibri"/>
+          <w:b/>
+          <w:bCs/>
+          <w:sz w:val="20"/>
+          <w:szCs w:val="20"/>
+        </w:rPr>
+      </w:pPr>
+      <w:r>
+        <w:rPr>
+          <w:rFonts w:ascii="Calibri" w:eastAsia="Calibri" w:hAnsi="Calibri" w:cs="Calibri"/>
+          <w:b/>
+          <w:bCs/>
+          <w:sz w:val="20"/>
+          <w:szCs w:val="20"/>
+        </w:rPr>
+        <w:t>EDUCATION</w:t>
+      </w:r>
+    </w:p>
+    <w:p>
+      <w:pPr>
+        <w:tabs>
+          <w:tab w:val="left" w:pos="100"/>
+          <w:tab w:val="left" w:pos="9990"/>
+        </w:tabs>
+        <w:rPr>
+          <w:rFonts w:ascii="Calibri" w:eastAsia="Calibri" w:hAnsi="Calibri" w:cs="Calibri"/>
+          <w:b/>
+          <w:bCs/>
+          <w:sz w:val="20"/>
+          <w:szCs w:val="20"/>
+        </w:rPr>
+      </w:pPr>
+      <w:r>
+        <w:rPr>
+          <w:rFonts w:ascii="Calibri" w:eastAsia="Calibri" w:hAnsi="Calibri" w:cs="Calibri"/>
+          <w:b/>
+          <w:bCs/>
+          <w:sz w:val="20"/>
+          <w:szCs w:val="20"/>
+        </w:rPr>
+        <w:t>Pace University, Seidenberg School of Computer Science and Information Systems</w:t>
+      </w:r>
+      <w:r>
+        <w:t xml:space="preserve"> </w:t>
+      </w:r>
+      <w:r>
+        <w:tab/>
+      </w:r>
+      <w:r>
+        <w:rPr>
+          <w:rFonts w:ascii="Calibri" w:eastAsia="Calibri" w:hAnsi="Calibri" w:cs="Calibri"/>
+          <w:b/>
+          <w:bCs/>
+          <w:sz w:val="20"/>
+          <w:szCs w:val="20"/>
+        </w:rPr>
+        <w:t>New York, NY</w:t>
+      </w:r>
+    </w:p>
+    <w:p>
+      <w:pPr>
+        <w:tabs>
+          <w:tab w:val="left" w:pos="90"/>
+          <w:tab w:val="left" w:pos="10350"/>
+        </w:tabs>
+        <w:rPr>
+          <w:rFonts w:ascii="Calibri" w:eastAsia="Calibri" w:hAnsi="Calibri" w:cs="Calibri"/>
+          <w:sz w:val="20"/>
+          <w:szCs w:val="20"/>
+        </w:rPr>
+      </w:pPr>
+      <w:r>
+        <w:rPr>
+          <w:rFonts w:ascii="Calibri" w:eastAsia="Calibri" w:hAnsi="Calibri" w:cs="Calibri"/>
+          <w:sz w:val="20"/>
+          <w:szCs w:val="20"/>
+        </w:rPr>
+        <w:t xml:space="preserve">Master of Science (MS) Software Engineering and Development                                                                                    </w:t>
+      </w:r>
+      <w:r>
+        <w:rPr>
+          <w:rFonts w:ascii="Calibri" w:eastAsia="Calibri" w:hAnsi="Calibri" w:cs="Calibri"/>
+          <w:i/>
+          <w:iCs/>
+          <w:sz w:val="20"/>
+          <w:szCs w:val="20"/>
+        </w:rPr>
+        <w:t>September 2024 – Present</w:t>
+      </w:r>
+    </w:p>
+    <w:p>
+      <w:pPr>
+        <w:tabs>
+          <w:tab w:val="left" w:pos="90"/>
+          <w:tab w:val="left" w:pos="10350"/>
+        </w:tabs>
+        <w:rPr>
+          <w:rFonts w:ascii="Calibri" w:eastAsia="Calibri" w:hAnsi="Calibri" w:cs="Calibri"/>
+          <w:sz w:val="20"/>
+          <w:szCs w:val="20"/>
+        </w:rPr>
+      </w:pPr>
+      <w:r>
+        <w:rPr>
+          <w:rFonts w:ascii="Calibri" w:eastAsia="Calibri" w:hAnsi="Calibri" w:cs="Calibri"/>
+          <w:sz w:val="20"/>
+          <w:szCs w:val="20"/>
+        </w:rPr>
+        <w:t>Bachelor of Science (BS) Computer Science, Cum Laude, Alpha Chi Honor Society</w:t>
+      </w:r>
+      <w:r>
+        <w:t xml:space="preserve">                                         </w:t>
+      </w:r>
+      <w:r>
+        <w:rPr>
+          <w:rFonts w:ascii="Calibri" w:eastAsia="Calibri" w:hAnsi="Calibri" w:cs="Calibri"/>
+          <w:i/>
+          <w:iCs/>
+          <w:sz w:val="20"/>
+          <w:szCs w:val="20"/>
+        </w:rPr>
+        <w:t>September 2017 – May 2021</w:t>
       </w:r>
     </w:p>
     <w:p>
@@ -1345,7 +1452,7 @@
           <w:sz w:val="20"/>
           <w:szCs w:val="20"/>
         </w:rPr>
-        <w:tab/>
+        <w:t xml:space="preserve">                                                                                                                                                                 </w:t>
       </w:r>
       <w:r>
         <w:rPr>
@@ -1355,7 +1462,7 @@
           <w:sz w:val="20"/>
           <w:szCs w:val="20"/>
         </w:rPr>
-        <w:t xml:space="preserve">  </w:t>
+        <w:t>August</w:t>
       </w:r>
       <w:r>
         <w:rPr>
@@ -1365,7 +1472,7 @@
           <w:sz w:val="20"/>
           <w:szCs w:val="20"/>
         </w:rPr>
-        <w:t>August</w:t>
+        <w:t xml:space="preserve"> 2021</w:t>
       </w:r>
       <w:r>
         <w:rPr>
@@ -1375,7 +1482,7 @@
           <w:sz w:val="20"/>
           <w:szCs w:val="20"/>
         </w:rPr>
-        <w:t xml:space="preserve"> 2021</w:t>
+        <w:t xml:space="preserve"> – </w:t>
       </w:r>
       <w:r>
         <w:rPr>
@@ -1385,27 +1492,7 @@
           <w:sz w:val="20"/>
           <w:szCs w:val="20"/>
         </w:rPr>
-        <w:t xml:space="preserve"> – </w:t>
-      </w:r>
-      <w:r>
-        <w:rPr>
-          <w:rFonts w:ascii="Calibri" w:eastAsia="Calibri" w:hAnsi="Calibri" w:cs="Calibri"/>
-          <w:i/>
-          <w:iCs/>
-          <w:sz w:val="20"/>
-          <w:szCs w:val="20"/>
-        </w:rPr>
-        <w:t>Presen</w:t>
-      </w:r>
-      <w:r>
-        <w:rPr>
-          <w:rFonts w:ascii="Calibri" w:eastAsia="Calibri" w:hAnsi="Calibri" w:cs="Calibri"/>
-          <w:i/>
-          <w:iCs/>
-          <w:sz w:val="20"/>
-          <w:szCs w:val="20"/>
-        </w:rPr>
-        <w:t>t</w:t>
+        <w:t>June 2024</w:t>
       </w:r>
     </w:p>
     <w:p>
@@ -1710,16 +1797,7 @@
           <w:sz w:val="20"/>
           <w:szCs w:val="20"/>
         </w:rPr>
-        <w:t>maintenance, debugging</w:t>
-      </w:r>
-      <w:r>
-        <w:rPr>
-          <w:rFonts w:ascii="Calibri" w:hAnsi="Calibri" w:cs="Calibri"/>
-          <w:color w:val="000000"/>
-          <w:sz w:val="20"/>
-          <w:szCs w:val="20"/>
-        </w:rPr>
-        <w:t xml:space="preserve">, </w:t>
+        <w:t xml:space="preserve">maintenance, debugging, </w:t>
       </w:r>
       <w:r>
         <w:rPr>
@@ -1745,24 +1823,6 @@
         </w:rPr>
         <w:t xml:space="preserve"> on Confluence</w:t>
       </w:r>
-    </w:p>
-    <w:p>
-      <w:pPr>
-        <w:pStyle w:val="ListParagraph"/>
-        <w:pBdr>
-          <w:top w:val="nil"/>
-          <w:left w:val="nil"/>
-          <w:bottom w:val="nil"/>
-          <w:right w:val="nil"/>
-          <w:between w:val="nil"/>
-        </w:pBdr>
-        <w:ind w:left="720" w:firstLine="0"/>
-        <w:rPr>
-          <w:rFonts w:ascii="Calibri" w:eastAsia="Calibri" w:hAnsi="Calibri" w:cs="Calibri"/>
-          <w:sz w:val="16"/>
-          <w:szCs w:val="16"/>
-        </w:rPr>
-      </w:pPr>
     </w:p>
     <w:p>
       <w:pPr>
@@ -2883,125 +2943,6 @@
           <w:szCs w:val="20"/>
         </w:rPr>
         <w:t xml:space="preserve"> Seidenberg students during their first semester at Pace University by encouraging attendance at campus events and workshops, assisting in creating their schedules, and advising on the transition to college</w:t>
-      </w:r>
-    </w:p>
-    <w:p>
-      <w:pPr>
-        <w:pBdr>
-          <w:top w:val="nil"/>
-          <w:left w:val="nil"/>
-          <w:bottom w:val="nil"/>
-          <w:right w:val="nil"/>
-          <w:between w:val="nil"/>
-        </w:pBdr>
-        <w:tabs>
-          <w:tab w:val="left" w:pos="820"/>
-        </w:tabs>
-        <w:spacing w:before="12"/>
-        <w:ind w:right="535"/>
-        <w:rPr>
-          <w:rFonts w:ascii="Calibri" w:eastAsia="Calibri" w:hAnsi="Calibri" w:cs="Calibri"/>
-          <w:color w:val="000000" w:themeColor="text1"/>
-          <w:sz w:val="16"/>
-          <w:szCs w:val="16"/>
-        </w:rPr>
-      </w:pPr>
-    </w:p>
-    <w:p>
-      <w:pPr>
-        <w:pBdr>
-          <w:bottom w:val="single" w:sz="4" w:space="1" w:color="000000"/>
-        </w:pBdr>
-        <w:rPr>
-          <w:rFonts w:ascii="Calibri" w:eastAsia="Calibri" w:hAnsi="Calibri" w:cs="Calibri"/>
-          <w:b/>
-          <w:bCs/>
-          <w:sz w:val="20"/>
-          <w:szCs w:val="20"/>
-        </w:rPr>
-      </w:pPr>
-      <w:r>
-        <w:rPr>
-          <w:rFonts w:ascii="Calibri" w:eastAsia="Calibri" w:hAnsi="Calibri" w:cs="Calibri"/>
-          <w:b/>
-          <w:bCs/>
-          <w:sz w:val="20"/>
-          <w:szCs w:val="20"/>
-        </w:rPr>
-        <w:t>EDUCATION</w:t>
-      </w:r>
-    </w:p>
-    <w:p>
-      <w:pPr>
-        <w:tabs>
-          <w:tab w:val="left" w:pos="100"/>
-          <w:tab w:val="left" w:pos="9990"/>
-        </w:tabs>
-        <w:rPr>
-          <w:rFonts w:ascii="Calibri" w:eastAsia="Calibri" w:hAnsi="Calibri" w:cs="Calibri"/>
-          <w:b/>
-          <w:bCs/>
-          <w:sz w:val="20"/>
-          <w:szCs w:val="20"/>
-        </w:rPr>
-      </w:pPr>
-      <w:r>
-        <w:rPr>
-          <w:rFonts w:ascii="Calibri" w:eastAsia="Calibri" w:hAnsi="Calibri" w:cs="Calibri"/>
-          <w:b/>
-          <w:bCs/>
-          <w:sz w:val="20"/>
-          <w:szCs w:val="20"/>
-        </w:rPr>
-        <w:t>Pace University, Seidenberg School of Computer Science and Information Systems</w:t>
-      </w:r>
-      <w:r>
-        <w:t xml:space="preserve"> </w:t>
-      </w:r>
-      <w:r>
-        <w:tab/>
-      </w:r>
-      <w:r>
-        <w:rPr>
-          <w:rFonts w:ascii="Calibri" w:eastAsia="Calibri" w:hAnsi="Calibri" w:cs="Calibri"/>
-          <w:b/>
-          <w:bCs/>
-          <w:sz w:val="20"/>
-          <w:szCs w:val="20"/>
-        </w:rPr>
-        <w:t>New York, NY</w:t>
-      </w:r>
-    </w:p>
-    <w:p>
-      <w:pPr>
-        <w:tabs>
-          <w:tab w:val="left" w:pos="90"/>
-          <w:tab w:val="left" w:pos="10350"/>
-        </w:tabs>
-        <w:rPr>
-          <w:rFonts w:ascii="Calibri" w:eastAsia="Calibri" w:hAnsi="Calibri" w:cs="Calibri"/>
-          <w:sz w:val="20"/>
-          <w:szCs w:val="20"/>
-        </w:rPr>
-      </w:pPr>
-      <w:r>
-        <w:rPr>
-          <w:rFonts w:ascii="Calibri" w:eastAsia="Calibri" w:hAnsi="Calibri" w:cs="Calibri"/>
-          <w:sz w:val="20"/>
-          <w:szCs w:val="20"/>
-        </w:rPr>
-        <w:t>Bachelor of Science (BS) Computer Science, Cum Laude, Alpha Chi Honor Society</w:t>
-      </w:r>
-      <w:r>
-        <w:tab/>
-      </w:r>
-      <w:r>
-        <w:rPr>
-          <w:rFonts w:ascii="Calibri" w:eastAsia="Calibri" w:hAnsi="Calibri" w:cs="Calibri"/>
-          <w:sz w:val="20"/>
-          <w:szCs w:val="20"/>
-        </w:rPr>
-        <w:t>May 2021</w:t>
       </w:r>
     </w:p>
     <w:sectPr>
@@ -3060,7 +3001,7 @@
 </file>
 
 <file path=word/numbering.xml><?xml version="1.0" encoding="utf-8"?>
-<w:numbering xmlns:wpc="http://schemas.microsoft.com/office/word/2010/wordprocessingCanvas" xmlns:cx="http://schemas.microsoft.com/office/drawing/2014/chartex" xmlns:cx1="http://schemas.microsoft.com/office/drawing/2015/9/8/chartex" xmlns:cx2="http://schemas.microsoft.com/office/drawing/2015/10/21/chartex" xmlns:cx3="http://schemas.microsoft.com/office/drawing/2016/5/9/chartex" xmlns:cx4="http://schemas.microsoft.com/office/drawing/2016/5/10/chartex" xmlns:cx5="http://schemas.microsoft.com/office/drawing/2016/5/11/chartex" xmlns:cx6="http://schemas.microsoft.com/office/drawing/2016/5/12/chartex" xmlns:cx7="http://schemas.microsoft.com/office/drawing/2016/5/13/chartex" xmlns:cx8="http://schemas.microsoft.com/office/drawing/2016/5/14/chartex" xmlns:mc="http://schemas.openxmlformats.org/markup-compatibility/2006" xmlns:aink="http://schemas.microsoft.com/office/drawing/2016/ink" xmlns:am3d="http://schemas.microsoft.com/office/drawing/2017/model3d" xmlns:o="urn:schemas-microsoft-com:office:office" xmlns:oel="http://schemas.microsoft.com/office/2019/extlst" xmlns:r="http://schemas.openxmlformats.org/officeDocument/2006/relationships" xmlns:m="http://schemas.openxmlformats.org/officeDocument/2006/math" xmlns:v="urn:schemas-microsoft-com:vml" xmlns:wp14="http://schemas.microsoft.com/office/word/2010/wordprocessingDrawing" xmlns:wp="http://schemas.openxmlformats.org/drawingml/2006/wordprocessingDrawing" xmlns:w10="urn:schemas-microsoft-com:office:word" xmlns:w="http://schemas.openxmlformats.org/wordprocessingml/2006/main" xmlns:w14="http://schemas.microsoft.com/office/word/2010/wordml" xmlns:w15="http://schemas.microsoft.com/office/word/2012/wordml" xmlns:w16cex="http://schemas.microsoft.com/office/word/2018/wordml/cex" xmlns:w16cid="http://schemas.microsoft.com/office/word/2016/wordml/cid" xmlns:w16="http://schemas.microsoft.com/office/word/2018/wordml" xmlns:w16sdtdh="http://schemas.microsoft.com/office/word/2020/wordml/sdtdatahash" xmlns:w16se="http://schemas.microsoft.com/office/word/2015/wordml/symex" xmlns:wpg="http://schemas.microsoft.com/office/word/2010/wordprocessingGroup" xmlns:wpi="http://schemas.microsoft.com/office/word/2010/wordprocessingInk" xmlns:wne="http://schemas.microsoft.com/office/word/2006/wordml" xmlns:wps="http://schemas.microsoft.com/office/word/2010/wordprocessingShape" mc:Ignorable="w14 w15 w16se w16cid w16 w16cex w16sdtdh wp14">
+<w:numbering xmlns:wpc="http://schemas.microsoft.com/office/word/2010/wordprocessingCanvas" xmlns:cx="http://schemas.microsoft.com/office/drawing/2014/chartex" xmlns:cx1="http://schemas.microsoft.com/office/drawing/2015/9/8/chartex" xmlns:cx2="http://schemas.microsoft.com/office/drawing/2015/10/21/chartex" xmlns:cx3="http://schemas.microsoft.com/office/drawing/2016/5/9/chartex" xmlns:cx4="http://schemas.microsoft.com/office/drawing/2016/5/10/chartex" xmlns:cx5="http://schemas.microsoft.com/office/drawing/2016/5/11/chartex" xmlns:cx6="http://schemas.microsoft.com/office/drawing/2016/5/12/chartex" xmlns:cx7="http://schemas.microsoft.com/office/drawing/2016/5/13/chartex" xmlns:cx8="http://schemas.microsoft.com/office/drawing/2016/5/14/chartex" xmlns:mc="http://schemas.openxmlformats.org/markup-compatibility/2006" xmlns:aink="http://schemas.microsoft.com/office/drawing/2016/ink" xmlns:am3d="http://schemas.microsoft.com/office/drawing/2017/model3d" xmlns:o="urn:schemas-microsoft-com:office:office" xmlns:oel="http://schemas.microsoft.com/office/2019/extlst" xmlns:r="http://schemas.openxmlformats.org/officeDocument/2006/relationships" xmlns:m="http://schemas.openxmlformats.org/officeDocument/2006/math" xmlns:v="urn:schemas-microsoft-com:vml" xmlns:wp14="http://schemas.microsoft.com/office/word/2010/wordprocessingDrawing" xmlns:wp="http://schemas.openxmlformats.org/drawingml/2006/wordprocessingDrawing" xmlns:w10="urn:schemas-microsoft-com:office:word" xmlns:w="http://schemas.openxmlformats.org/wordprocessingml/2006/main" xmlns:w14="http://schemas.microsoft.com/office/word/2010/wordml" xmlns:w15="http://schemas.microsoft.com/office/word/2012/wordml" xmlns:w16cex="http://schemas.microsoft.com/office/word/2018/wordml/cex" xmlns:w16cid="http://schemas.microsoft.com/office/word/2016/wordml/cid" xmlns:w16="http://schemas.microsoft.com/office/word/2018/wordml" xmlns:w16du="http://schemas.microsoft.com/office/word/2023/wordml/word16du" xmlns:w16sdtdh="http://schemas.microsoft.com/office/word/2020/wordml/sdtdatahash" xmlns:w16se="http://schemas.microsoft.com/office/word/2015/wordml/symex" xmlns:wpg="http://schemas.microsoft.com/office/word/2010/wordprocessingGroup" xmlns:wpi="http://schemas.microsoft.com/office/word/2010/wordprocessingInk" xmlns:wne="http://schemas.microsoft.com/office/word/2006/wordml" xmlns:wps="http://schemas.microsoft.com/office/word/2010/wordprocessingShape" mc:Ignorable="w14 w15 w16se w16cid w16 w16cex w16sdtdh w16du wp14">
   <w:abstractNum w:abstractNumId="0" w15:restartNumberingAfterBreak="0">
     <w:nsid w:val="05A706AB"/>
     <w:multiLevelType w:val="multilevel"/>
@@ -5714,7 +5655,7 @@
 </file>
 
 <file path=word/styles.xml><?xml version="1.0" encoding="utf-8"?>
-<w:styles xmlns:mc="http://schemas.openxmlformats.org/markup-compatibility/2006" xmlns:r="http://schemas.openxmlformats.org/officeDocument/2006/relationships" xmlns:w="http://schemas.openxmlformats.org/wordprocessingml/2006/main" xmlns:w14="http://schemas.microsoft.com/office/word/2010/wordml" xmlns:w15="http://schemas.microsoft.com/office/word/2012/wordml" xmlns:w16cex="http://schemas.microsoft.com/office/word/2018/wordml/cex" xmlns:w16cid="http://schemas.microsoft.com/office/word/2016/wordml/cid" xmlns:w16="http://schemas.microsoft.com/office/word/2018/wordml" xmlns:w16sdtdh="http://schemas.microsoft.com/office/word/2020/wordml/sdtdatahash" xmlns:w16se="http://schemas.microsoft.com/office/word/2015/wordml/symex" mc:Ignorable="w14 w15 w16se w16cid w16 w16cex w16sdtdh">
+<w:styles xmlns:mc="http://schemas.openxmlformats.org/markup-compatibility/2006" xmlns:r="http://schemas.openxmlformats.org/officeDocument/2006/relationships" xmlns:w="http://schemas.openxmlformats.org/wordprocessingml/2006/main" xmlns:w14="http://schemas.microsoft.com/office/word/2010/wordml" xmlns:w15="http://schemas.microsoft.com/office/word/2012/wordml" xmlns:w16cex="http://schemas.microsoft.com/office/word/2018/wordml/cex" xmlns:w16cid="http://schemas.microsoft.com/office/word/2016/wordml/cid" xmlns:w16="http://schemas.microsoft.com/office/word/2018/wordml" xmlns:w16du="http://schemas.microsoft.com/office/word/2023/wordml/word16du" xmlns:w16sdtdh="http://schemas.microsoft.com/office/word/2020/wordml/sdtdatahash" xmlns:w16se="http://schemas.microsoft.com/office/word/2015/wordml/symex" mc:Ignorable="w14 w15 w16se w16cid w16 w16cex w16sdtdh w16du">
   <w:docDefaults>
     <w:rPrDefault>
       <w:rPr>

</xml_diff>